<commit_message>
update theater resume format
</commit_message>
<xml_diff>
--- a/files/Abhay Sawhney Theater Resume.docx
+++ b/files/Abhay Sawhney Theater Resume.docx
@@ -129,7 +129,7 @@
         </w:tc>
         <w:tc>
           <w:tcPr>
-            <w:tcW w:w="6554" w:type="dxa"/>
+            <w:tcW w:w="6555" w:type="dxa"/>
             <w:tcBorders>
               <w:top w:val="nil"/>
               <w:left w:val="nil"/>
@@ -527,7 +527,7 @@
       </w:tr>
       <w:tr>
         <w:trPr>
-          <w:trHeight w:val="1440"/>
+          <w:trHeight w:val="2611"/>
         </w:trPr>
         <w:tc>
           <w:tcPr>
@@ -535,7 +535,6 @@
             <w:tcBorders>
               <w:top w:val="nil"/>
               <w:left w:val="nil"/>
-              <w:bottom w:val="nil"/>
               <w:right w:val="nil"/>
             </w:tcBorders>
             <w:shd w:val="clear" w:color="auto" w:fill="auto"/>
@@ -619,7 +618,7 @@
           <w:p>
             <w:pPr>
               <w:widowControl w:val="0"/>
-              <w:spacing w:before="0" w:line="360" w:lineRule="auto"/>
+              <w:spacing w:before="0" w:line="480" w:lineRule="auto"/>
               <w:rPr>
                 <w:color w:val="666666"/>
                 <w:sz w:val="20"/>
@@ -653,7 +652,7 @@
           <w:p>
             <w:pPr>
               <w:widowControl w:val="0"/>
-              <w:spacing w:before="0" w:line="360" w:lineRule="auto"/>
+              <w:spacing w:before="0" w:line="480" w:lineRule="auto"/>
               <w:rPr>
                 <w:sz w:val="20"/>
                 <w:szCs w:val="20"/>
@@ -672,15 +671,17 @@
                 <w:sz w:val="20"/>
                 <w:szCs w:val="20"/>
               </w:rPr>
-              <w:t>1</w:t>
-            </w:r>
-            <w:r>
-              <w:rPr>
-                <w:sz w:val="20"/>
-                <w:szCs w:val="20"/>
-              </w:rPr>
-              <w:t>75</w:t>
-            </w:r>
+              <w:t xml:space="preserve">175 </w:t>
+            </w:r>
+            <w:proofErr w:type="spellStart"/>
+            <w:r>
+              <w:rPr>
+                <w:sz w:val="20"/>
+                <w:szCs w:val="20"/>
+              </w:rPr>
+              <w:t>lbs</w:t>
+            </w:r>
+            <w:proofErr w:type="spellEnd"/>
             <w:r>
               <w:rPr>
                 <w:sz w:val="20"/>
@@ -688,27 +689,11 @@
               </w:rPr>
               <w:t xml:space="preserve"> </w:t>
             </w:r>
-            <w:proofErr w:type="spellStart"/>
-            <w:r>
-              <w:rPr>
-                <w:sz w:val="20"/>
-                <w:szCs w:val="20"/>
-              </w:rPr>
-              <w:t>lbs</w:t>
-            </w:r>
-            <w:proofErr w:type="spellEnd"/>
-            <w:r>
-              <w:rPr>
-                <w:sz w:val="20"/>
-                <w:szCs w:val="20"/>
-              </w:rPr>
-              <w:t xml:space="preserve"> </w:t>
-            </w:r>
           </w:p>
           <w:p>
             <w:pPr>
               <w:widowControl w:val="0"/>
-              <w:spacing w:before="0" w:line="360" w:lineRule="auto"/>
+              <w:spacing w:before="0" w:line="480" w:lineRule="auto"/>
               <w:rPr>
                 <w:sz w:val="20"/>
                 <w:szCs w:val="20"/>
@@ -733,7 +718,7 @@
           <w:p>
             <w:pPr>
               <w:widowControl w:val="0"/>
-              <w:spacing w:before="0" w:line="360" w:lineRule="auto"/>
+              <w:spacing w:before="0" w:line="480" w:lineRule="auto"/>
               <w:rPr>
                 <w:sz w:val="20"/>
                 <w:szCs w:val="20"/>
@@ -758,7 +743,7 @@
           <w:p>
             <w:pPr>
               <w:widowControl w:val="0"/>
-              <w:spacing w:before="0" w:line="360" w:lineRule="auto"/>
+              <w:spacing w:before="0" w:line="480" w:lineRule="auto"/>
               <w:rPr>
                 <w:sz w:val="20"/>
                 <w:szCs w:val="20"/>
@@ -785,32 +770,8 @@
                 <w:sz w:val="20"/>
                 <w:szCs w:val="20"/>
               </w:rPr>
-              <w:t xml:space="preserve"> E2-F</w:t>
-            </w:r>
-            <w:r>
-              <w:rPr>
-                <w:sz w:val="20"/>
-                <w:szCs w:val="20"/>
-              </w:rPr>
-              <w:t>4/C</w:t>
-            </w:r>
-            <w:r>
-              <w:rPr>
-                <w:sz w:val="20"/>
-                <w:szCs w:val="20"/>
-              </w:rPr>
-              <w:t>5</w:t>
-            </w:r>
-          </w:p>
-          <w:p>
-            <w:pPr>
-              <w:widowControl w:val="0"/>
-              <w:spacing w:before="0" w:line="360" w:lineRule="auto"/>
-              <w:rPr>
-                <w:sz w:val="20"/>
-                <w:szCs w:val="20"/>
-              </w:rPr>
-            </w:pPr>
+              <w:t xml:space="preserve"> E2-F4/C5</w:t>
+            </w:r>
           </w:p>
           <w:p>
             <w:pPr>
@@ -853,7 +814,7 @@
           <w:p>
             <w:pPr>
               <w:widowControl w:val="0"/>
-              <w:spacing w:before="0" w:line="360" w:lineRule="auto"/>
+              <w:spacing w:before="0" w:line="480" w:lineRule="auto"/>
               <w:rPr>
                 <w:color w:val="666666"/>
                 <w:sz w:val="20"/>
@@ -872,7 +833,7 @@
           <w:p>
             <w:pPr>
               <w:widowControl w:val="0"/>
-              <w:spacing w:before="0" w:line="360" w:lineRule="auto"/>
+              <w:spacing w:before="0" w:line="480" w:lineRule="auto"/>
               <w:rPr>
                 <w:color w:val="666666"/>
                 <w:sz w:val="20"/>
@@ -891,7 +852,7 @@
           <w:p>
             <w:pPr>
               <w:widowControl w:val="0"/>
-              <w:spacing w:before="0" w:line="360" w:lineRule="auto"/>
+              <w:spacing w:before="0" w:line="480" w:lineRule="auto"/>
               <w:rPr>
                 <w:color w:val="666666"/>
                 <w:sz w:val="20"/>
@@ -910,7 +871,7 @@
           <w:p>
             <w:pPr>
               <w:widowControl w:val="0"/>
-              <w:spacing w:before="0" w:line="360" w:lineRule="auto"/>
+              <w:spacing w:before="0" w:line="480" w:lineRule="auto"/>
               <w:rPr>
                 <w:color w:val="666666"/>
                 <w:sz w:val="20"/>
@@ -929,7 +890,26 @@
           <w:p>
             <w:pPr>
               <w:widowControl w:val="0"/>
-              <w:spacing w:before="0" w:line="360" w:lineRule="auto"/>
+              <w:spacing w:before="0" w:line="480" w:lineRule="auto"/>
+              <w:rPr>
+                <w:color w:val="666666"/>
+                <w:sz w:val="20"/>
+                <w:szCs w:val="20"/>
+              </w:rPr>
+            </w:pPr>
+            <w:r>
+              <w:rPr>
+                <w:color w:val="666666"/>
+                <w:sz w:val="20"/>
+                <w:szCs w:val="20"/>
+              </w:rPr>
+              <w:t>Accents</w:t>
+            </w:r>
+          </w:p>
+          <w:p>
+            <w:pPr>
+              <w:widowControl w:val="0"/>
+              <w:spacing w:before="0" w:line="480" w:lineRule="auto"/>
               <w:rPr>
                 <w:color w:val="666666"/>
                 <w:sz w:val="20"/>
@@ -948,7 +928,7 @@
           <w:p>
             <w:pPr>
               <w:widowControl w:val="0"/>
-              <w:spacing w:before="0" w:line="360" w:lineRule="auto"/>
+              <w:spacing w:before="0" w:line="480" w:lineRule="auto"/>
               <w:rPr>
                 <w:color w:val="666666"/>
                 <w:sz w:val="20"/>
@@ -963,40 +943,11 @@
               </w:rPr>
               <w:t>Stage combat</w:t>
             </w:r>
-          </w:p>
-          <w:p>
-            <w:pPr>
-              <w:widowControl w:val="0"/>
-              <w:spacing w:before="0" w:line="360" w:lineRule="auto"/>
-              <w:rPr>
-                <w:color w:val="666666"/>
-                <w:sz w:val="20"/>
-                <w:szCs w:val="20"/>
-              </w:rPr>
-            </w:pPr>
-            <w:r>
-              <w:rPr>
-                <w:color w:val="666666"/>
-                <w:sz w:val="20"/>
-                <w:szCs w:val="20"/>
-              </w:rPr>
-              <w:t>Hyping up a crowd (Andrew Schulz)</w:t>
-            </w:r>
-          </w:p>
-          <w:p>
-            <w:pPr>
-              <w:widowControl w:val="0"/>
-              <w:spacing w:before="0" w:line="360" w:lineRule="auto"/>
-              <w:rPr>
-                <w:sz w:val="20"/>
-                <w:szCs w:val="20"/>
-              </w:rPr>
-            </w:pPr>
           </w:p>
         </w:tc>
         <w:tc>
           <w:tcPr>
-            <w:tcW w:w="6554" w:type="dxa"/>
+            <w:tcW w:w="6555" w:type="dxa"/>
             <w:tcBorders>
               <w:top w:val="nil"/>
               <w:left w:val="nil"/>
@@ -1078,7 +1029,6 @@
               <w:widowControl w:val="0"/>
               <w:spacing w:before="320"/>
               <w:rPr>
-                <w:b w:val="0"/>
                 <w:sz w:val="20"/>
                 <w:szCs w:val="20"/>
               </w:rPr>
@@ -1090,155 +1040,547 @@
                 <w:sz w:val="20"/>
                 <w:szCs w:val="20"/>
               </w:rPr>
-              <w:t xml:space="preserve">Fun &amp; Flirty </w:t>
-            </w:r>
-            <w:r>
-              <w:rPr>
-                <w:b w:val="0"/>
-                <w:bCs/>
-                <w:i/>
-                <w:iCs/>
-                <w:sz w:val="20"/>
-                <w:szCs w:val="20"/>
-              </w:rPr>
-              <w:t>(</w:t>
-            </w:r>
-            <w:r>
-              <w:rPr>
-                <w:b w:val="0"/>
-                <w:bCs/>
-                <w:i/>
-                <w:iCs/>
-                <w:sz w:val="20"/>
-                <w:szCs w:val="20"/>
-              </w:rPr>
-              <w:t>comedy</w:t>
-            </w:r>
-            <w:r>
-              <w:rPr>
-                <w:b w:val="0"/>
-                <w:bCs/>
-                <w:i/>
-                <w:iCs/>
-                <w:sz w:val="20"/>
-                <w:szCs w:val="20"/>
-              </w:rPr>
-              <w:t>)</w:t>
-            </w:r>
-            <w:r>
-              <w:rPr>
-                <w:b w:val="0"/>
-                <w:bCs/>
-                <w:i/>
-                <w:sz w:val="20"/>
-                <w:szCs w:val="20"/>
-              </w:rPr>
-              <w:t xml:space="preserve"> </w:t>
-            </w:r>
-            <w:r>
-              <w:rPr>
-                <w:sz w:val="20"/>
-                <w:szCs w:val="20"/>
-              </w:rPr>
-              <w:t xml:space="preserve">/ </w:t>
-            </w:r>
-            <w:r>
-              <w:rPr>
-                <w:b w:val="0"/>
-                <w:sz w:val="20"/>
-                <w:szCs w:val="20"/>
-              </w:rPr>
-              <w:t>Standup comic</w:t>
-            </w:r>
-          </w:p>
-          <w:p>
-            <w:pPr>
-              <w:pStyle w:val="Heading3"/>
-              <w:keepNext w:val="0"/>
-              <w:keepLines w:val="0"/>
-              <w:widowControl w:val="0"/>
-              <w:spacing w:before="0"/>
-              <w:rPr>
-                <w:sz w:val="16"/>
-                <w:szCs w:val="16"/>
-              </w:rPr>
-            </w:pPr>
-            <w:bookmarkStart w:id="5" w:name="_g3g5tci98dgs" w:colFirst="0" w:colLast="0"/>
-            <w:bookmarkEnd w:id="5"/>
-            <w:r>
-              <w:rPr>
-                <w:sz w:val="16"/>
-                <w:szCs w:val="16"/>
-              </w:rPr>
-              <w:t>202</w:t>
-            </w:r>
-            <w:r>
-              <w:rPr>
-                <w:sz w:val="16"/>
-                <w:szCs w:val="16"/>
-              </w:rPr>
-              <w:t>3</w:t>
-            </w:r>
-            <w:r>
-              <w:rPr>
-                <w:sz w:val="16"/>
-                <w:szCs w:val="16"/>
-              </w:rPr>
-              <w:t>-2024</w:t>
-            </w:r>
-            <w:r>
-              <w:rPr>
-                <w:sz w:val="16"/>
-                <w:szCs w:val="16"/>
-              </w:rPr>
-              <w:t>, SEATTLE</w:t>
-            </w:r>
-          </w:p>
-          <w:p>
-            <w:pPr>
-              <w:widowControl w:val="0"/>
-              <w:spacing w:before="100" w:line="240" w:lineRule="auto"/>
-              <w:rPr>
-                <w:sz w:val="18"/>
-                <w:szCs w:val="18"/>
-              </w:rPr>
-            </w:pPr>
-            <w:r>
-              <w:rPr>
-                <w:sz w:val="18"/>
-                <w:szCs w:val="18"/>
-              </w:rPr>
-              <w:t xml:space="preserve">Standup comedy </w:t>
-            </w:r>
-            <w:r>
-              <w:rPr>
-                <w:sz w:val="18"/>
-                <w:szCs w:val="18"/>
-              </w:rPr>
-              <w:t>to pitch</w:t>
-            </w:r>
-            <w:r>
-              <w:rPr>
-                <w:sz w:val="18"/>
-                <w:szCs w:val="18"/>
-              </w:rPr>
-              <w:t>/be pitched</w:t>
-            </w:r>
-            <w:r>
-              <w:rPr>
-                <w:sz w:val="18"/>
-                <w:szCs w:val="18"/>
-              </w:rPr>
-              <w:t xml:space="preserve"> </w:t>
-            </w:r>
-            <w:r>
-              <w:rPr>
-                <w:sz w:val="18"/>
-                <w:szCs w:val="18"/>
-              </w:rPr>
-              <w:t>on a comedy dating show</w:t>
-            </w:r>
-          </w:p>
+              <w:t>Theater</w:t>
+            </w:r>
+          </w:p>
+          <w:tbl>
+            <w:tblPr>
+              <w:tblW w:w="6837" w:type="dxa"/>
+              <w:tblLayout w:type="fixed"/>
+              <w:tblCellMar>
+                <w:top w:w="15" w:type="dxa"/>
+                <w:left w:w="15" w:type="dxa"/>
+                <w:bottom w:w="15" w:type="dxa"/>
+                <w:right w:w="15" w:type="dxa"/>
+              </w:tblCellMar>
+              <w:tblLook w:val="04A0" w:firstRow="1" w:lastRow="0" w:firstColumn="1" w:lastColumn="0" w:noHBand="0" w:noVBand="1"/>
+            </w:tblPr>
+            <w:tblGrid>
+              <w:gridCol w:w="1868"/>
+              <w:gridCol w:w="1620"/>
+              <w:gridCol w:w="3349"/>
+            </w:tblGrid>
+            <w:tr>
+              <w:trPr>
+                <w:trHeight w:val="553"/>
+              </w:trPr>
+              <w:tc>
+                <w:tcPr>
+                  <w:tcW w:w="1868" w:type="dxa"/>
+                  <w:tcMar>
+                    <w:top w:w="15" w:type="dxa"/>
+                    <w:left w:w="75" w:type="dxa"/>
+                    <w:bottom w:w="15" w:type="dxa"/>
+                    <w:right w:w="75" w:type="dxa"/>
+                  </w:tcMar>
+                  <w:vAlign w:val="center"/>
+                  <w:hideMark/>
+                </w:tcPr>
+                <w:p>
+                  <w:pPr>
+                    <w:spacing w:before="0" w:line="300" w:lineRule="atLeast"/>
+                    <w:rPr>
+                      <w:rFonts w:ascii="Segoe UI" w:eastAsia="Times New Roman" w:hAnsi="Segoe UI" w:cs="Segoe UI"/>
+                      <w:sz w:val="18"/>
+                      <w:szCs w:val="18"/>
+                      <w:lang w:val="en-US"/>
+                    </w:rPr>
+                  </w:pPr>
+                  <w:r>
+                    <w:rPr>
+                      <w:rFonts w:ascii="Segoe UI" w:eastAsia="Times New Roman" w:hAnsi="Segoe UI" w:cs="Segoe UI"/>
+                      <w:sz w:val="18"/>
+                      <w:szCs w:val="18"/>
+                      <w:lang w:val="en-US"/>
+                    </w:rPr>
+                    <w:t>Pippin</w:t>
+                  </w:r>
+                </w:p>
+              </w:tc>
+              <w:tc>
+                <w:tcPr>
+                  <w:tcW w:w="1620" w:type="dxa"/>
+                  <w:tcMar>
+                    <w:top w:w="15" w:type="dxa"/>
+                    <w:left w:w="75" w:type="dxa"/>
+                    <w:bottom w:w="15" w:type="dxa"/>
+                    <w:right w:w="75" w:type="dxa"/>
+                  </w:tcMar>
+                  <w:vAlign w:val="center"/>
+                  <w:hideMark/>
+                </w:tcPr>
+                <w:p>
+                  <w:pPr>
+                    <w:spacing w:before="0" w:line="300" w:lineRule="atLeast"/>
+                    <w:rPr>
+                      <w:rFonts w:ascii="Segoe UI" w:eastAsia="Times New Roman" w:hAnsi="Segoe UI" w:cs="Segoe UI"/>
+                      <w:sz w:val="18"/>
+                      <w:szCs w:val="18"/>
+                      <w:lang w:val="en-US"/>
+                    </w:rPr>
+                  </w:pPr>
+                  <w:r>
+                    <w:rPr>
+                      <w:rFonts w:ascii="Segoe UI" w:eastAsia="Times New Roman" w:hAnsi="Segoe UI" w:cs="Segoe UI"/>
+                      <w:sz w:val="18"/>
+                      <w:szCs w:val="18"/>
+                      <w:lang w:val="en-US"/>
+                    </w:rPr>
+                    <w:t>Lewis</w:t>
+                  </w:r>
+                </w:p>
+              </w:tc>
+              <w:tc>
+                <w:tcPr>
+                  <w:tcW w:w="3349" w:type="dxa"/>
+                  <w:tcMar>
+                    <w:top w:w="15" w:type="dxa"/>
+                    <w:left w:w="75" w:type="dxa"/>
+                    <w:bottom w:w="15" w:type="dxa"/>
+                    <w:right w:w="75" w:type="dxa"/>
+                  </w:tcMar>
+                  <w:vAlign w:val="center"/>
+                  <w:hideMark/>
+                </w:tcPr>
+                <w:p>
+                  <w:pPr>
+                    <w:spacing w:before="0" w:line="300" w:lineRule="atLeast"/>
+                    <w:rPr>
+                      <w:rFonts w:ascii="Segoe UI" w:eastAsia="Times New Roman" w:hAnsi="Segoe UI" w:cs="Segoe UI"/>
+                      <w:sz w:val="18"/>
+                      <w:szCs w:val="18"/>
+                      <w:lang w:val="en-US"/>
+                    </w:rPr>
+                  </w:pPr>
+                  <w:r>
+                    <w:rPr>
+                      <w:rFonts w:ascii="Segoe UI" w:eastAsia="Times New Roman" w:hAnsi="Segoe UI" w:cs="Segoe UI"/>
+                      <w:sz w:val="18"/>
+                      <w:szCs w:val="18"/>
+                      <w:lang w:val="en-US"/>
+                    </w:rPr>
+                    <w:t>UCD Theater Dept, Mindy Cooper</w:t>
+                  </w:r>
+                </w:p>
+              </w:tc>
+            </w:tr>
+            <w:tr>
+              <w:trPr>
+                <w:trHeight w:val="553"/>
+              </w:trPr>
+              <w:tc>
+                <w:tcPr>
+                  <w:tcW w:w="1868" w:type="dxa"/>
+                  <w:tcMar>
+                    <w:top w:w="15" w:type="dxa"/>
+                    <w:left w:w="75" w:type="dxa"/>
+                    <w:bottom w:w="15" w:type="dxa"/>
+                    <w:right w:w="75" w:type="dxa"/>
+                  </w:tcMar>
+                  <w:vAlign w:val="center"/>
+                  <w:hideMark/>
+                </w:tcPr>
+                <w:p>
+                  <w:pPr>
+                    <w:spacing w:before="0" w:line="300" w:lineRule="atLeast"/>
+                    <w:rPr>
+                      <w:rFonts w:ascii="Segoe UI" w:eastAsia="Times New Roman" w:hAnsi="Segoe UI" w:cs="Segoe UI"/>
+                      <w:sz w:val="18"/>
+                      <w:szCs w:val="18"/>
+                      <w:lang w:val="en-US"/>
+                    </w:rPr>
+                  </w:pPr>
+                  <w:r>
+                    <w:rPr>
+                      <w:rFonts w:ascii="Segoe UI" w:eastAsia="Times New Roman" w:hAnsi="Segoe UI" w:cs="Segoe UI"/>
+                      <w:sz w:val="18"/>
+                      <w:szCs w:val="18"/>
+                      <w:lang w:val="en-US"/>
+                    </w:rPr>
+                    <w:t>Heathers</w:t>
+                  </w:r>
+                </w:p>
+              </w:tc>
+              <w:tc>
+                <w:tcPr>
+                  <w:tcW w:w="1620" w:type="dxa"/>
+                  <w:tcMar>
+                    <w:top w:w="15" w:type="dxa"/>
+                    <w:left w:w="75" w:type="dxa"/>
+                    <w:bottom w:w="15" w:type="dxa"/>
+                    <w:right w:w="75" w:type="dxa"/>
+                  </w:tcMar>
+                  <w:vAlign w:val="center"/>
+                  <w:hideMark/>
+                </w:tcPr>
+                <w:p>
+                  <w:pPr>
+                    <w:spacing w:before="0" w:line="300" w:lineRule="atLeast"/>
+                    <w:rPr>
+                      <w:rFonts w:ascii="Segoe UI" w:eastAsia="Times New Roman" w:hAnsi="Segoe UI" w:cs="Segoe UI"/>
+                      <w:sz w:val="18"/>
+                      <w:szCs w:val="18"/>
+                      <w:lang w:val="en-US"/>
+                    </w:rPr>
+                  </w:pPr>
+                  <w:r>
+                    <w:rPr>
+                      <w:rFonts w:ascii="Segoe UI" w:eastAsia="Times New Roman" w:hAnsi="Segoe UI" w:cs="Segoe UI"/>
+                      <w:sz w:val="18"/>
+                      <w:szCs w:val="18"/>
+                      <w:lang w:val="en-US"/>
+                    </w:rPr>
+                    <w:t>Ram</w:t>
+                  </w:r>
+                </w:p>
+              </w:tc>
+              <w:tc>
+                <w:tcPr>
+                  <w:tcW w:w="3349" w:type="dxa"/>
+                  <w:tcMar>
+                    <w:top w:w="15" w:type="dxa"/>
+                    <w:left w:w="75" w:type="dxa"/>
+                    <w:bottom w:w="15" w:type="dxa"/>
+                    <w:right w:w="75" w:type="dxa"/>
+                  </w:tcMar>
+                  <w:vAlign w:val="center"/>
+                  <w:hideMark/>
+                </w:tcPr>
+                <w:p>
+                  <w:pPr>
+                    <w:spacing w:before="0" w:line="300" w:lineRule="atLeast"/>
+                    <w:rPr>
+                      <w:rFonts w:ascii="Segoe UI" w:eastAsia="Times New Roman" w:hAnsi="Segoe UI" w:cs="Segoe UI"/>
+                      <w:sz w:val="18"/>
+                      <w:szCs w:val="18"/>
+                      <w:lang w:val="en-US"/>
+                    </w:rPr>
+                  </w:pPr>
+                  <w:r>
+                    <w:rPr>
+                      <w:rFonts w:ascii="Segoe UI" w:eastAsia="Times New Roman" w:hAnsi="Segoe UI" w:cs="Segoe UI"/>
+                      <w:sz w:val="18"/>
+                      <w:szCs w:val="18"/>
+                      <w:lang w:val="en-US"/>
+                    </w:rPr>
+                    <w:t>Studio 301, Jill Price</w:t>
+                  </w:r>
+                </w:p>
+              </w:tc>
+            </w:tr>
+            <w:tr>
+              <w:trPr>
+                <w:trHeight w:val="553"/>
+              </w:trPr>
+              <w:tc>
+                <w:tcPr>
+                  <w:tcW w:w="1868" w:type="dxa"/>
+                  <w:tcMar>
+                    <w:top w:w="15" w:type="dxa"/>
+                    <w:left w:w="75" w:type="dxa"/>
+                    <w:bottom w:w="15" w:type="dxa"/>
+                    <w:right w:w="75" w:type="dxa"/>
+                  </w:tcMar>
+                  <w:vAlign w:val="center"/>
+                  <w:hideMark/>
+                </w:tcPr>
+                <w:p>
+                  <w:pPr>
+                    <w:spacing w:before="0" w:line="300" w:lineRule="atLeast"/>
+                    <w:rPr>
+                      <w:rFonts w:ascii="Segoe UI" w:eastAsia="Times New Roman" w:hAnsi="Segoe UI" w:cs="Segoe UI"/>
+                      <w:sz w:val="18"/>
+                      <w:szCs w:val="18"/>
+                      <w:lang w:val="en-US"/>
+                    </w:rPr>
+                  </w:pPr>
+                  <w:r>
+                    <w:rPr>
+                      <w:rFonts w:ascii="Segoe UI" w:eastAsia="Times New Roman" w:hAnsi="Segoe UI" w:cs="Segoe UI"/>
+                      <w:sz w:val="18"/>
+                      <w:szCs w:val="18"/>
+                      <w:lang w:val="en-US"/>
+                    </w:rPr>
+                    <w:t>Swimmers</w:t>
+                  </w:r>
+                </w:p>
+              </w:tc>
+              <w:tc>
+                <w:tcPr>
+                  <w:tcW w:w="1620" w:type="dxa"/>
+                  <w:tcMar>
+                    <w:top w:w="15" w:type="dxa"/>
+                    <w:left w:w="75" w:type="dxa"/>
+                    <w:bottom w:w="15" w:type="dxa"/>
+                    <w:right w:w="75" w:type="dxa"/>
+                  </w:tcMar>
+                  <w:vAlign w:val="center"/>
+                  <w:hideMark/>
+                </w:tcPr>
+                <w:p>
+                  <w:pPr>
+                    <w:spacing w:before="0" w:line="300" w:lineRule="atLeast"/>
+                    <w:rPr>
+                      <w:rFonts w:ascii="Segoe UI" w:eastAsia="Times New Roman" w:hAnsi="Segoe UI" w:cs="Segoe UI"/>
+                      <w:sz w:val="18"/>
+                      <w:szCs w:val="18"/>
+                      <w:lang w:val="en-US"/>
+                    </w:rPr>
+                  </w:pPr>
+                  <w:r>
+                    <w:rPr>
+                      <w:rFonts w:ascii="Segoe UI" w:eastAsia="Times New Roman" w:hAnsi="Segoe UI" w:cs="Segoe UI"/>
+                      <w:sz w:val="18"/>
+                      <w:szCs w:val="18"/>
+                      <w:lang w:val="en-US"/>
+                    </w:rPr>
+                    <w:t>Randy</w:t>
+                  </w:r>
+                </w:p>
+              </w:tc>
+              <w:tc>
+                <w:tcPr>
+                  <w:tcW w:w="3349" w:type="dxa"/>
+                  <w:tcMar>
+                    <w:top w:w="15" w:type="dxa"/>
+                    <w:left w:w="75" w:type="dxa"/>
+                    <w:bottom w:w="15" w:type="dxa"/>
+                    <w:right w:w="75" w:type="dxa"/>
+                  </w:tcMar>
+                  <w:vAlign w:val="center"/>
+                  <w:hideMark/>
+                </w:tcPr>
+                <w:p>
+                  <w:pPr>
+                    <w:spacing w:before="0" w:line="300" w:lineRule="atLeast"/>
+                    <w:rPr>
+                      <w:rFonts w:ascii="Segoe UI" w:eastAsia="Times New Roman" w:hAnsi="Segoe UI" w:cs="Segoe UI"/>
+                      <w:sz w:val="18"/>
+                      <w:szCs w:val="18"/>
+                      <w:lang w:val="en-US"/>
+                    </w:rPr>
+                  </w:pPr>
+                  <w:r>
+                    <w:rPr>
+                      <w:rFonts w:ascii="Segoe UI" w:eastAsia="Times New Roman" w:hAnsi="Segoe UI" w:cs="Segoe UI"/>
+                      <w:sz w:val="18"/>
+                      <w:szCs w:val="18"/>
+                      <w:lang w:val="en-US"/>
+                    </w:rPr>
+                    <w:t>Studio 301, Ryan Gerberding</w:t>
+                  </w:r>
+                </w:p>
+              </w:tc>
+            </w:tr>
+            <w:tr>
+              <w:trPr>
+                <w:trHeight w:val="553"/>
+              </w:trPr>
+              <w:tc>
+                <w:tcPr>
+                  <w:tcW w:w="1868" w:type="dxa"/>
+                  <w:tcMar>
+                    <w:top w:w="15" w:type="dxa"/>
+                    <w:left w:w="75" w:type="dxa"/>
+                    <w:bottom w:w="15" w:type="dxa"/>
+                    <w:right w:w="75" w:type="dxa"/>
+                  </w:tcMar>
+                  <w:vAlign w:val="center"/>
+                  <w:hideMark/>
+                </w:tcPr>
+                <w:p>
+                  <w:pPr>
+                    <w:spacing w:before="0" w:line="300" w:lineRule="atLeast"/>
+                    <w:rPr>
+                      <w:rFonts w:ascii="Segoe UI" w:eastAsia="Times New Roman" w:hAnsi="Segoe UI" w:cs="Segoe UI"/>
+                      <w:sz w:val="18"/>
+                      <w:szCs w:val="18"/>
+                      <w:lang w:val="en-US"/>
+                    </w:rPr>
+                  </w:pPr>
+                  <w:r>
+                    <w:rPr>
+                      <w:rFonts w:ascii="Segoe UI" w:eastAsia="Times New Roman" w:hAnsi="Segoe UI" w:cs="Segoe UI"/>
+                      <w:sz w:val="18"/>
+                      <w:szCs w:val="18"/>
+                      <w:lang w:val="en-US"/>
+                    </w:rPr>
+                    <w:t>Miscast Revue</w:t>
+                  </w:r>
+                </w:p>
+              </w:tc>
+              <w:tc>
+                <w:tcPr>
+                  <w:tcW w:w="1620" w:type="dxa"/>
+                  <w:tcMar>
+                    <w:top w:w="15" w:type="dxa"/>
+                    <w:left w:w="75" w:type="dxa"/>
+                    <w:bottom w:w="15" w:type="dxa"/>
+                    <w:right w:w="75" w:type="dxa"/>
+                  </w:tcMar>
+                  <w:vAlign w:val="center"/>
+                  <w:hideMark/>
+                </w:tcPr>
+                <w:p>
+                  <w:pPr>
+                    <w:spacing w:before="0" w:line="300" w:lineRule="atLeast"/>
+                    <w:rPr>
+                      <w:rFonts w:ascii="Segoe UI" w:eastAsia="Times New Roman" w:hAnsi="Segoe UI" w:cs="Segoe UI"/>
+                      <w:sz w:val="18"/>
+                      <w:szCs w:val="18"/>
+                      <w:lang w:val="en-US"/>
+                    </w:rPr>
+                  </w:pPr>
+                  <w:r>
+                    <w:rPr>
+                      <w:rFonts w:ascii="Segoe UI" w:eastAsia="Times New Roman" w:hAnsi="Segoe UI" w:cs="Segoe UI"/>
+                      <w:sz w:val="18"/>
+                      <w:szCs w:val="18"/>
+                      <w:lang w:val="en-US"/>
+                    </w:rPr>
+                    <w:t>Helene Kuragin</w:t>
+                  </w:r>
+                </w:p>
+              </w:tc>
+              <w:tc>
+                <w:tcPr>
+                  <w:tcW w:w="3349" w:type="dxa"/>
+                  <w:tcMar>
+                    <w:top w:w="15" w:type="dxa"/>
+                    <w:left w:w="75" w:type="dxa"/>
+                    <w:bottom w:w="15" w:type="dxa"/>
+                    <w:right w:w="75" w:type="dxa"/>
+                  </w:tcMar>
+                  <w:vAlign w:val="center"/>
+                  <w:hideMark/>
+                </w:tcPr>
+                <w:p>
+                  <w:pPr>
+                    <w:spacing w:before="0" w:line="300" w:lineRule="atLeast"/>
+                    <w:rPr>
+                      <w:rFonts w:ascii="Segoe UI" w:eastAsia="Times New Roman" w:hAnsi="Segoe UI" w:cs="Segoe UI"/>
+                      <w:sz w:val="18"/>
+                      <w:szCs w:val="18"/>
+                      <w:lang w:val="en-US"/>
+                    </w:rPr>
+                  </w:pPr>
+                  <w:r>
+                    <w:rPr>
+                      <w:rFonts w:ascii="Segoe UI" w:eastAsia="Times New Roman" w:hAnsi="Segoe UI" w:cs="Segoe UI"/>
+                      <w:sz w:val="18"/>
+                      <w:szCs w:val="18"/>
+                      <w:lang w:val="en-US"/>
+                    </w:rPr>
+                    <w:t>Studio 301, Reid Dounias</w:t>
+                  </w:r>
+                </w:p>
+              </w:tc>
+            </w:tr>
+            <w:tr>
+              <w:trPr>
+                <w:trHeight w:val="553"/>
+              </w:trPr>
+              <w:tc>
+                <w:tcPr>
+                  <w:tcW w:w="1868" w:type="dxa"/>
+                  <w:tcMar>
+                    <w:top w:w="15" w:type="dxa"/>
+                    <w:left w:w="75" w:type="dxa"/>
+                    <w:bottom w:w="15" w:type="dxa"/>
+                    <w:right w:w="75" w:type="dxa"/>
+                  </w:tcMar>
+                  <w:vAlign w:val="center"/>
+                  <w:hideMark/>
+                </w:tcPr>
+                <w:p>
+                  <w:pPr>
+                    <w:spacing w:before="0" w:line="300" w:lineRule="atLeast"/>
+                    <w:rPr>
+                      <w:rFonts w:ascii="Segoe UI" w:eastAsia="Times New Roman" w:hAnsi="Segoe UI" w:cs="Segoe UI"/>
+                      <w:sz w:val="18"/>
+                      <w:szCs w:val="18"/>
+                      <w:lang w:val="en-US"/>
+                    </w:rPr>
+                  </w:pPr>
+                  <w:r>
+                    <w:rPr>
+                      <w:rFonts w:ascii="Segoe UI" w:eastAsia="Times New Roman" w:hAnsi="Segoe UI" w:cs="Segoe UI"/>
+                      <w:sz w:val="18"/>
+                      <w:szCs w:val="18"/>
+                      <w:lang w:val="en-US"/>
+                    </w:rPr>
+                    <w:t>The Sneeze</w:t>
+                  </w:r>
+                </w:p>
+              </w:tc>
+              <w:tc>
+                <w:tcPr>
+                  <w:tcW w:w="1620" w:type="dxa"/>
+                  <w:tcMar>
+                    <w:top w:w="15" w:type="dxa"/>
+                    <w:left w:w="75" w:type="dxa"/>
+                    <w:bottom w:w="15" w:type="dxa"/>
+                    <w:right w:w="75" w:type="dxa"/>
+                  </w:tcMar>
+                  <w:vAlign w:val="center"/>
+                  <w:hideMark/>
+                </w:tcPr>
+                <w:p>
+                  <w:pPr>
+                    <w:spacing w:before="0" w:line="300" w:lineRule="atLeast"/>
+                    <w:rPr>
+                      <w:rFonts w:ascii="Segoe UI" w:eastAsia="Times New Roman" w:hAnsi="Segoe UI" w:cs="Segoe UI"/>
+                      <w:sz w:val="18"/>
+                      <w:szCs w:val="18"/>
+                      <w:lang w:val="en-US"/>
+                    </w:rPr>
+                  </w:pPr>
+                  <w:r>
+                    <w:rPr>
+                      <w:rFonts w:ascii="Segoe UI" w:eastAsia="Times New Roman" w:hAnsi="Segoe UI" w:cs="Segoe UI"/>
+                      <w:sz w:val="18"/>
+                      <w:szCs w:val="18"/>
+                      <w:lang w:val="en-US"/>
+                    </w:rPr>
+                    <w:t>Cherdyakov</w:t>
+                  </w:r>
+                </w:p>
+              </w:tc>
+              <w:tc>
+                <w:tcPr>
+                  <w:tcW w:w="3349" w:type="dxa"/>
+                  <w:tcMar>
+                    <w:top w:w="15" w:type="dxa"/>
+                    <w:left w:w="75" w:type="dxa"/>
+                    <w:bottom w:w="15" w:type="dxa"/>
+                    <w:right w:w="75" w:type="dxa"/>
+                  </w:tcMar>
+                  <w:vAlign w:val="center"/>
+                  <w:hideMark/>
+                </w:tcPr>
+                <w:p>
+                  <w:pPr>
+                    <w:spacing w:before="0" w:line="300" w:lineRule="atLeast"/>
+                    <w:rPr>
+                      <w:rFonts w:ascii="Segoe UI" w:eastAsia="Times New Roman" w:hAnsi="Segoe UI" w:cs="Segoe UI"/>
+                      <w:sz w:val="18"/>
+                      <w:szCs w:val="18"/>
+                      <w:lang w:val="en-US"/>
+                    </w:rPr>
+                  </w:pPr>
+                  <w:r>
+                    <w:rPr>
+                      <w:rFonts w:ascii="Segoe UI" w:eastAsia="Times New Roman" w:hAnsi="Segoe UI" w:cs="Segoe UI"/>
+                      <w:sz w:val="18"/>
+                      <w:szCs w:val="18"/>
+                      <w:lang w:val="en-US"/>
+                    </w:rPr>
+                    <w:t>Shikshantar Amphitheater</w:t>
+                  </w:r>
+                </w:p>
+              </w:tc>
+            </w:tr>
+          </w:tbl>
           <w:p>
             <w:pPr>
               <w:pStyle w:val="Heading2"/>
@@ -1247,122 +1589,680 @@
               <w:widowControl w:val="0"/>
               <w:spacing w:before="320"/>
               <w:rPr>
-                <w:b w:val="0"/>
-                <w:sz w:val="20"/>
-                <w:szCs w:val="20"/>
-              </w:rPr>
-            </w:pPr>
-            <w:bookmarkStart w:id="6" w:name="_8ty4o3t4yhs0" w:colFirst="0" w:colLast="0"/>
-            <w:bookmarkEnd w:id="6"/>
-            <w:r>
-              <w:rPr>
-                <w:sz w:val="20"/>
-                <w:szCs w:val="20"/>
-              </w:rPr>
-              <w:t>Azure Year-in-review</w:t>
-            </w:r>
-            <w:r>
-              <w:rPr>
-                <w:sz w:val="20"/>
-                <w:szCs w:val="20"/>
-              </w:rPr>
-              <w:t xml:space="preserve"> </w:t>
-            </w:r>
-            <w:r>
-              <w:rPr>
-                <w:b w:val="0"/>
-                <w:bCs/>
-                <w:i/>
-                <w:iCs/>
-                <w:sz w:val="20"/>
-                <w:szCs w:val="20"/>
-              </w:rPr>
-              <w:t>(dance video)</w:t>
-            </w:r>
-            <w:r>
-              <w:rPr>
-                <w:b w:val="0"/>
-                <w:bCs/>
-                <w:i/>
-                <w:sz w:val="20"/>
-                <w:szCs w:val="20"/>
-              </w:rPr>
-              <w:t xml:space="preserve"> </w:t>
-            </w:r>
-            <w:r>
-              <w:rPr>
-                <w:sz w:val="20"/>
-                <w:szCs w:val="20"/>
-              </w:rPr>
-              <w:t xml:space="preserve">/ </w:t>
-            </w:r>
-            <w:r>
-              <w:rPr>
-                <w:b w:val="0"/>
-                <w:sz w:val="20"/>
-                <w:szCs w:val="20"/>
-              </w:rPr>
-              <w:t>Lead male dancer</w:t>
-            </w:r>
-          </w:p>
-          <w:p>
-            <w:pPr>
-              <w:pStyle w:val="Heading3"/>
-              <w:keepNext w:val="0"/>
-              <w:keepLines w:val="0"/>
-              <w:widowControl w:val="0"/>
-              <w:spacing w:before="0"/>
-              <w:rPr>
-                <w:sz w:val="16"/>
-                <w:szCs w:val="16"/>
-              </w:rPr>
-            </w:pPr>
-            <w:r>
-              <w:rPr>
-                <w:sz w:val="16"/>
-                <w:szCs w:val="16"/>
-              </w:rPr>
-              <w:t>2021, SEATTLE</w:t>
-            </w:r>
-          </w:p>
-          <w:p>
-            <w:pPr>
-              <w:widowControl w:val="0"/>
-              <w:spacing w:before="100" w:line="240" w:lineRule="auto"/>
-              <w:rPr>
-                <w:sz w:val="18"/>
-                <w:szCs w:val="18"/>
-              </w:rPr>
-            </w:pPr>
-            <w:r>
-              <w:rPr>
-                <w:sz w:val="18"/>
-                <w:szCs w:val="18"/>
-              </w:rPr>
-              <w:t xml:space="preserve">High budget 2-day shoot with </w:t>
-            </w:r>
-            <w:r>
-              <w:rPr>
-                <w:sz w:val="18"/>
-                <w:szCs w:val="18"/>
-              </w:rPr>
-              <w:t>Anna Matuszewski</w:t>
-            </w:r>
-            <w:r>
-              <w:rPr>
-                <w:sz w:val="18"/>
-                <w:szCs w:val="18"/>
-              </w:rPr>
-              <w:t xml:space="preserve"> (Macklemore’s choreographer</w:t>
-            </w:r>
-            <w:r>
-              <w:rPr>
-                <w:sz w:val="18"/>
-                <w:szCs w:val="18"/>
-              </w:rPr>
-              <w:t>)</w:t>
-            </w:r>
-          </w:p>
+                <w:sz w:val="20"/>
+                <w:szCs w:val="20"/>
+              </w:rPr>
+            </w:pPr>
+            <w:r>
+              <w:rPr>
+                <w:sz w:val="20"/>
+                <w:szCs w:val="20"/>
+              </w:rPr>
+              <w:t>Music, Dance, Comedy</w:t>
+            </w:r>
+          </w:p>
+          <w:tbl>
+            <w:tblPr>
+              <w:tblW w:w="6900" w:type="dxa"/>
+              <w:tblLayout w:type="fixed"/>
+              <w:tblCellMar>
+                <w:top w:w="15" w:type="dxa"/>
+                <w:left w:w="15" w:type="dxa"/>
+                <w:bottom w:w="15" w:type="dxa"/>
+                <w:right w:w="15" w:type="dxa"/>
+              </w:tblCellMar>
+              <w:tblLook w:val="04A0" w:firstRow="1" w:lastRow="0" w:firstColumn="1" w:lastColumn="0" w:noHBand="0" w:noVBand="1"/>
+            </w:tblPr>
+            <w:tblGrid>
+              <w:gridCol w:w="1860"/>
+              <w:gridCol w:w="1620"/>
+              <w:gridCol w:w="3420"/>
+            </w:tblGrid>
+            <w:tr>
+              <w:trPr>
+                <w:trHeight w:val="591"/>
+              </w:trPr>
+              <w:tc>
+                <w:tcPr>
+                  <w:tcW w:w="1860" w:type="dxa"/>
+                  <w:tcMar>
+                    <w:top w:w="15" w:type="dxa"/>
+                    <w:left w:w="75" w:type="dxa"/>
+                    <w:bottom w:w="15" w:type="dxa"/>
+                    <w:right w:w="75" w:type="dxa"/>
+                  </w:tcMar>
+                  <w:vAlign w:val="center"/>
+                  <w:hideMark/>
+                </w:tcPr>
+                <w:p>
+                  <w:pPr>
+                    <w:spacing w:before="0" w:line="300" w:lineRule="atLeast"/>
+                    <w:rPr>
+                      <w:rFonts w:ascii="Segoe UI" w:eastAsia="Times New Roman" w:hAnsi="Segoe UI" w:cs="Segoe UI"/>
+                      <w:sz w:val="18"/>
+                      <w:szCs w:val="18"/>
+                      <w:lang w:val="en-US"/>
+                    </w:rPr>
+                  </w:pPr>
+                  <w:bookmarkStart w:id="5" w:name="_qapvr1v5dben" w:colFirst="0" w:colLast="0"/>
+                  <w:bookmarkEnd w:id="5"/>
+                  <w:r>
+                    <w:rPr>
+                      <w:rFonts w:ascii="Segoe UI" w:eastAsia="Times New Roman" w:hAnsi="Segoe UI" w:cs="Segoe UI"/>
+                      <w:sz w:val="18"/>
+                      <w:szCs w:val="18"/>
+                      <w:lang w:val="en-US"/>
+                    </w:rPr>
+                    <w:t>Fun &amp; Flirty</w:t>
+                  </w:r>
+                </w:p>
+              </w:tc>
+              <w:tc>
+                <w:tcPr>
+                  <w:tcW w:w="1620" w:type="dxa"/>
+                  <w:tcMar>
+                    <w:top w:w="15" w:type="dxa"/>
+                    <w:left w:w="75" w:type="dxa"/>
+                    <w:bottom w:w="15" w:type="dxa"/>
+                    <w:right w:w="75" w:type="dxa"/>
+                  </w:tcMar>
+                  <w:vAlign w:val="center"/>
+                  <w:hideMark/>
+                </w:tcPr>
+                <w:p>
+                  <w:pPr>
+                    <w:spacing w:before="0" w:line="300" w:lineRule="atLeast"/>
+                    <w:rPr>
+                      <w:rFonts w:ascii="Segoe UI" w:eastAsia="Times New Roman" w:hAnsi="Segoe UI" w:cs="Segoe UI"/>
+                      <w:sz w:val="18"/>
+                      <w:szCs w:val="18"/>
+                      <w:lang w:val="en-US"/>
+                    </w:rPr>
+                  </w:pPr>
+                  <w:r>
+                    <w:rPr>
+                      <w:rFonts w:ascii="Segoe UI" w:eastAsia="Times New Roman" w:hAnsi="Segoe UI" w:cs="Segoe UI"/>
+                      <w:sz w:val="18"/>
+                      <w:szCs w:val="18"/>
+                      <w:lang w:val="en-US"/>
+                    </w:rPr>
+                    <w:t>Standup comic</w:t>
+                  </w:r>
+                </w:p>
+              </w:tc>
+              <w:tc>
+                <w:tcPr>
+                  <w:tcW w:w="3420" w:type="dxa"/>
+                  <w:tcMar>
+                    <w:top w:w="15" w:type="dxa"/>
+                    <w:left w:w="75" w:type="dxa"/>
+                    <w:bottom w:w="15" w:type="dxa"/>
+                    <w:right w:w="75" w:type="dxa"/>
+                  </w:tcMar>
+                  <w:vAlign w:val="center"/>
+                  <w:hideMark/>
+                </w:tcPr>
+                <w:p>
+                  <w:pPr>
+                    <w:spacing w:before="0" w:line="300" w:lineRule="atLeast"/>
+                    <w:rPr>
+                      <w:rFonts w:ascii="Segoe UI" w:eastAsia="Times New Roman" w:hAnsi="Segoe UI" w:cs="Segoe UI"/>
+                      <w:sz w:val="18"/>
+                      <w:szCs w:val="18"/>
+                      <w:lang w:val="en-US"/>
+                    </w:rPr>
+                  </w:pPr>
+                  <w:r>
+                    <w:rPr>
+                      <w:rFonts w:ascii="Segoe UI" w:eastAsia="Times New Roman" w:hAnsi="Segoe UI" w:cs="Segoe UI"/>
+                      <w:sz w:val="18"/>
+                      <w:szCs w:val="18"/>
+                      <w:lang w:val="en-US"/>
+                    </w:rPr>
+                    <w:t>Comedy/Bar, Zahnae Aquino</w:t>
+                  </w:r>
+                </w:p>
+              </w:tc>
+            </w:tr>
+            <w:tr>
+              <w:trPr>
+                <w:trHeight w:val="591"/>
+              </w:trPr>
+              <w:tc>
+                <w:tcPr>
+                  <w:tcW w:w="1860" w:type="dxa"/>
+                  <w:tcMar>
+                    <w:top w:w="15" w:type="dxa"/>
+                    <w:left w:w="75" w:type="dxa"/>
+                    <w:bottom w:w="15" w:type="dxa"/>
+                    <w:right w:w="75" w:type="dxa"/>
+                  </w:tcMar>
+                  <w:vAlign w:val="center"/>
+                  <w:hideMark/>
+                </w:tcPr>
+                <w:p>
+                  <w:pPr>
+                    <w:spacing w:before="0" w:line="300" w:lineRule="atLeast"/>
+                    <w:rPr>
+                      <w:rFonts w:ascii="Segoe UI" w:eastAsia="Times New Roman" w:hAnsi="Segoe UI" w:cs="Segoe UI"/>
+                      <w:sz w:val="18"/>
+                      <w:szCs w:val="18"/>
+                      <w:lang w:val="en-US"/>
+                    </w:rPr>
+                  </w:pPr>
+                  <w:r>
+                    <w:rPr>
+                      <w:rFonts w:ascii="Segoe UI" w:eastAsia="Times New Roman" w:hAnsi="Segoe UI" w:cs="Segoe UI"/>
+                      <w:sz w:val="18"/>
+                      <w:szCs w:val="18"/>
+                      <w:lang w:val="en-US"/>
+                    </w:rPr>
+                    <w:t>Infamous Tour</w:t>
+                  </w:r>
+                </w:p>
+              </w:tc>
+              <w:tc>
+                <w:tcPr>
+                  <w:tcW w:w="1620" w:type="dxa"/>
+                  <w:tcMar>
+                    <w:top w:w="15" w:type="dxa"/>
+                    <w:left w:w="75" w:type="dxa"/>
+                    <w:bottom w:w="15" w:type="dxa"/>
+                    <w:right w:w="75" w:type="dxa"/>
+                  </w:tcMar>
+                  <w:vAlign w:val="center"/>
+                  <w:hideMark/>
+                </w:tcPr>
+                <w:p>
+                  <w:pPr>
+                    <w:spacing w:before="0" w:line="300" w:lineRule="atLeast"/>
+                    <w:rPr>
+                      <w:rFonts w:ascii="Segoe UI" w:eastAsia="Times New Roman" w:hAnsi="Segoe UI" w:cs="Segoe UI"/>
+                      <w:sz w:val="18"/>
+                      <w:szCs w:val="18"/>
+                      <w:lang w:val="en-US"/>
+                    </w:rPr>
+                  </w:pPr>
+                  <w:r>
+                    <w:rPr>
+                      <w:rFonts w:ascii="Segoe UI" w:eastAsia="Times New Roman" w:hAnsi="Segoe UI" w:cs="Segoe UI"/>
+                      <w:sz w:val="18"/>
+                      <w:szCs w:val="18"/>
+                      <w:lang w:val="en-US"/>
+                    </w:rPr>
+                    <w:t>Guest Vocalist</w:t>
+                  </w:r>
+                </w:p>
+              </w:tc>
+              <w:tc>
+                <w:tcPr>
+                  <w:tcW w:w="3420" w:type="dxa"/>
+                  <w:tcMar>
+                    <w:top w:w="15" w:type="dxa"/>
+                    <w:left w:w="75" w:type="dxa"/>
+                    <w:bottom w:w="15" w:type="dxa"/>
+                    <w:right w:w="75" w:type="dxa"/>
+                  </w:tcMar>
+                  <w:vAlign w:val="center"/>
+                  <w:hideMark/>
+                </w:tcPr>
+                <w:p>
+                  <w:pPr>
+                    <w:spacing w:before="0" w:line="300" w:lineRule="atLeast"/>
+                    <w:rPr>
+                      <w:rFonts w:ascii="Segoe UI" w:eastAsia="Times New Roman" w:hAnsi="Segoe UI" w:cs="Segoe UI"/>
+                      <w:sz w:val="18"/>
+                      <w:szCs w:val="18"/>
+                      <w:lang w:val="en-US"/>
+                    </w:rPr>
+                  </w:pPr>
+                  <w:r>
+                    <w:rPr>
+                      <w:rFonts w:ascii="Segoe UI" w:eastAsia="Times New Roman" w:hAnsi="Segoe UI" w:cs="Segoe UI"/>
+                      <w:sz w:val="18"/>
+                      <w:szCs w:val="18"/>
+                      <w:lang w:val="en-US"/>
+                    </w:rPr>
+                    <w:t>Moore Theater, Andrew Schulz</w:t>
+                  </w:r>
+                </w:p>
+              </w:tc>
+            </w:tr>
+            <w:tr>
+              <w:trPr>
+                <w:trHeight w:val="591"/>
+              </w:trPr>
+              <w:tc>
+                <w:tcPr>
+                  <w:tcW w:w="1860" w:type="dxa"/>
+                  <w:tcMar>
+                    <w:top w:w="15" w:type="dxa"/>
+                    <w:left w:w="75" w:type="dxa"/>
+                    <w:bottom w:w="15" w:type="dxa"/>
+                    <w:right w:w="75" w:type="dxa"/>
+                  </w:tcMar>
+                  <w:vAlign w:val="center"/>
+                  <w:hideMark/>
+                </w:tcPr>
+                <w:p>
+                  <w:pPr>
+                    <w:spacing w:before="0" w:line="300" w:lineRule="atLeast"/>
+                    <w:rPr>
+                      <w:rFonts w:ascii="Segoe UI" w:eastAsia="Times New Roman" w:hAnsi="Segoe UI" w:cs="Segoe UI"/>
+                      <w:sz w:val="18"/>
+                      <w:szCs w:val="18"/>
+                      <w:lang w:val="en-US"/>
+                    </w:rPr>
+                  </w:pPr>
+                  <w:r>
+                    <w:rPr>
+                      <w:rFonts w:ascii="Segoe UI" w:eastAsia="Times New Roman" w:hAnsi="Segoe UI" w:cs="Segoe UI"/>
+                      <w:sz w:val="18"/>
+                      <w:szCs w:val="18"/>
+                      <w:lang w:val="en-US"/>
+                    </w:rPr>
+                    <w:t>Azure Year-in-review</w:t>
+                  </w:r>
+                </w:p>
+              </w:tc>
+              <w:tc>
+                <w:tcPr>
+                  <w:tcW w:w="1620" w:type="dxa"/>
+                  <w:tcMar>
+                    <w:top w:w="15" w:type="dxa"/>
+                    <w:left w:w="75" w:type="dxa"/>
+                    <w:bottom w:w="15" w:type="dxa"/>
+                    <w:right w:w="75" w:type="dxa"/>
+                  </w:tcMar>
+                  <w:vAlign w:val="center"/>
+                  <w:hideMark/>
+                </w:tcPr>
+                <w:p>
+                  <w:pPr>
+                    <w:spacing w:before="0" w:line="300" w:lineRule="atLeast"/>
+                    <w:rPr>
+                      <w:rFonts w:ascii="Segoe UI" w:eastAsia="Times New Roman" w:hAnsi="Segoe UI" w:cs="Segoe UI"/>
+                      <w:sz w:val="18"/>
+                      <w:szCs w:val="18"/>
+                      <w:lang w:val="en-US"/>
+                    </w:rPr>
+                  </w:pPr>
+                  <w:r>
+                    <w:rPr>
+                      <w:rFonts w:ascii="Segoe UI" w:eastAsia="Times New Roman" w:hAnsi="Segoe UI" w:cs="Segoe UI"/>
+                      <w:sz w:val="18"/>
+                      <w:szCs w:val="18"/>
+                      <w:lang w:val="en-US"/>
+                    </w:rPr>
+                    <w:t>Lead dancer</w:t>
+                  </w:r>
+                </w:p>
+              </w:tc>
+              <w:tc>
+                <w:tcPr>
+                  <w:tcW w:w="3420" w:type="dxa"/>
+                  <w:tcMar>
+                    <w:top w:w="15" w:type="dxa"/>
+                    <w:left w:w="75" w:type="dxa"/>
+                    <w:bottom w:w="15" w:type="dxa"/>
+                    <w:right w:w="75" w:type="dxa"/>
+                  </w:tcMar>
+                  <w:vAlign w:val="center"/>
+                  <w:hideMark/>
+                </w:tcPr>
+                <w:p>
+                  <w:pPr>
+                    <w:spacing w:before="0" w:line="300" w:lineRule="atLeast"/>
+                    <w:rPr>
+                      <w:rFonts w:ascii="Segoe UI" w:eastAsia="Times New Roman" w:hAnsi="Segoe UI" w:cs="Segoe UI"/>
+                      <w:sz w:val="18"/>
+                      <w:szCs w:val="18"/>
+                      <w:lang w:val="en-US"/>
+                    </w:rPr>
+                  </w:pPr>
+                  <w:r>
+                    <w:rPr>
+                      <w:rFonts w:ascii="Segoe UI" w:eastAsia="Times New Roman" w:hAnsi="Segoe UI" w:cs="Segoe UI"/>
+                      <w:sz w:val="18"/>
+                      <w:szCs w:val="18"/>
+                      <w:lang w:val="en-US"/>
+                    </w:rPr>
+                    <w:t>Music video</w:t>
+                  </w:r>
+                  <w:r>
+                    <w:rPr>
+                      <w:rFonts w:ascii="Segoe UI" w:eastAsia="Times New Roman" w:hAnsi="Segoe UI" w:cs="Segoe UI"/>
+                      <w:sz w:val="18"/>
+                      <w:szCs w:val="18"/>
+                      <w:lang w:val="en-US"/>
+                    </w:rPr>
+                    <w:t>, Anna Matuszewski</w:t>
+                  </w:r>
+                </w:p>
+              </w:tc>
+            </w:tr>
+            <w:tr>
+              <w:trPr>
+                <w:trHeight w:val="591"/>
+              </w:trPr>
+              <w:tc>
+                <w:tcPr>
+                  <w:tcW w:w="1860" w:type="dxa"/>
+                  <w:tcMar>
+                    <w:top w:w="15" w:type="dxa"/>
+                    <w:left w:w="75" w:type="dxa"/>
+                    <w:bottom w:w="15" w:type="dxa"/>
+                    <w:right w:w="75" w:type="dxa"/>
+                  </w:tcMar>
+                  <w:vAlign w:val="center"/>
+                  <w:hideMark/>
+                </w:tcPr>
+                <w:p>
+                  <w:pPr>
+                    <w:spacing w:before="0" w:line="300" w:lineRule="atLeast"/>
+                    <w:rPr>
+                      <w:rFonts w:ascii="Segoe UI" w:eastAsia="Times New Roman" w:hAnsi="Segoe UI" w:cs="Segoe UI"/>
+                      <w:sz w:val="18"/>
+                      <w:szCs w:val="18"/>
+                      <w:lang w:val="en-US"/>
+                    </w:rPr>
+                  </w:pPr>
+                  <w:r>
+                    <w:rPr>
+                      <w:rFonts w:ascii="Segoe UI" w:eastAsia="Times New Roman" w:hAnsi="Segoe UI" w:cs="Segoe UI"/>
+                      <w:sz w:val="18"/>
+                      <w:szCs w:val="18"/>
+                      <w:lang w:val="en-US"/>
+                    </w:rPr>
+                    <w:t>Hella Mega Tour</w:t>
+                  </w:r>
+                </w:p>
+              </w:tc>
+              <w:tc>
+                <w:tcPr>
+                  <w:tcW w:w="1620" w:type="dxa"/>
+                  <w:tcMar>
+                    <w:top w:w="15" w:type="dxa"/>
+                    <w:left w:w="75" w:type="dxa"/>
+                    <w:bottom w:w="15" w:type="dxa"/>
+                    <w:right w:w="75" w:type="dxa"/>
+                  </w:tcMar>
+                  <w:vAlign w:val="center"/>
+                  <w:hideMark/>
+                </w:tcPr>
+                <w:p>
+                  <w:pPr>
+                    <w:spacing w:before="0" w:line="300" w:lineRule="atLeast"/>
+                    <w:rPr>
+                      <w:rFonts w:ascii="Segoe UI" w:eastAsia="Times New Roman" w:hAnsi="Segoe UI" w:cs="Segoe UI"/>
+                      <w:sz w:val="18"/>
+                      <w:szCs w:val="18"/>
+                      <w:lang w:val="en-US"/>
+                    </w:rPr>
+                  </w:pPr>
+                  <w:r>
+                    <w:rPr>
+                      <w:rFonts w:ascii="Segoe UI" w:eastAsia="Times New Roman" w:hAnsi="Segoe UI" w:cs="Segoe UI"/>
+                      <w:sz w:val="18"/>
+                      <w:szCs w:val="18"/>
+                      <w:lang w:val="en-US"/>
+                    </w:rPr>
+                    <w:t>Guest guitarist</w:t>
+                  </w:r>
+                </w:p>
+              </w:tc>
+              <w:tc>
+                <w:tcPr>
+                  <w:tcW w:w="3420" w:type="dxa"/>
+                  <w:tcMar>
+                    <w:top w:w="15" w:type="dxa"/>
+                    <w:left w:w="75" w:type="dxa"/>
+                    <w:bottom w:w="15" w:type="dxa"/>
+                    <w:right w:w="75" w:type="dxa"/>
+                  </w:tcMar>
+                  <w:vAlign w:val="center"/>
+                  <w:hideMark/>
+                </w:tcPr>
+                <w:p>
+                  <w:pPr>
+                    <w:spacing w:before="0" w:line="300" w:lineRule="atLeast"/>
+                    <w:rPr>
+                      <w:rFonts w:ascii="Segoe UI" w:eastAsia="Times New Roman" w:hAnsi="Segoe UI" w:cs="Segoe UI"/>
+                      <w:sz w:val="18"/>
+                      <w:szCs w:val="18"/>
+                      <w:lang w:val="en-US"/>
+                    </w:rPr>
+                  </w:pPr>
+                  <w:r>
+                    <w:rPr>
+                      <w:rFonts w:ascii="Segoe UI" w:eastAsia="Times New Roman" w:hAnsi="Segoe UI" w:cs="Segoe UI"/>
+                      <w:sz w:val="18"/>
+                      <w:szCs w:val="18"/>
+                      <w:lang w:val="en-US"/>
+                    </w:rPr>
+                    <w:t>T-Mobile Park, Green Day</w:t>
+                  </w:r>
+                </w:p>
+              </w:tc>
+            </w:tr>
+            <w:tr>
+              <w:trPr>
+                <w:trHeight w:val="591"/>
+              </w:trPr>
+              <w:tc>
+                <w:tcPr>
+                  <w:tcW w:w="1860" w:type="dxa"/>
+                  <w:tcMar>
+                    <w:top w:w="15" w:type="dxa"/>
+                    <w:left w:w="75" w:type="dxa"/>
+                    <w:bottom w:w="15" w:type="dxa"/>
+                    <w:right w:w="75" w:type="dxa"/>
+                  </w:tcMar>
+                  <w:vAlign w:val="center"/>
+                  <w:hideMark/>
+                </w:tcPr>
+                <w:p>
+                  <w:pPr>
+                    <w:spacing w:before="0" w:line="300" w:lineRule="atLeast"/>
+                    <w:rPr>
+                      <w:rFonts w:ascii="Segoe UI" w:eastAsia="Times New Roman" w:hAnsi="Segoe UI" w:cs="Segoe UI"/>
+                      <w:sz w:val="18"/>
+                      <w:szCs w:val="18"/>
+                      <w:lang w:val="en-US"/>
+                    </w:rPr>
+                  </w:pPr>
+                  <w:r>
+                    <w:rPr>
+                      <w:rFonts w:ascii="Segoe UI" w:eastAsia="Times New Roman" w:hAnsi="Segoe UI" w:cs="Segoe UI"/>
+                      <w:sz w:val="18"/>
+                      <w:szCs w:val="18"/>
+                      <w:lang w:val="en-US"/>
+                    </w:rPr>
+                    <w:t>Cherry Pie Comedy</w:t>
+                  </w:r>
+                </w:p>
+              </w:tc>
+              <w:tc>
+                <w:tcPr>
+                  <w:tcW w:w="1620" w:type="dxa"/>
+                  <w:tcMar>
+                    <w:top w:w="15" w:type="dxa"/>
+                    <w:left w:w="75" w:type="dxa"/>
+                    <w:bottom w:w="15" w:type="dxa"/>
+                    <w:right w:w="75" w:type="dxa"/>
+                  </w:tcMar>
+                  <w:vAlign w:val="center"/>
+                  <w:hideMark/>
+                </w:tcPr>
+                <w:p>
+                  <w:pPr>
+                    <w:spacing w:before="0" w:line="300" w:lineRule="atLeast"/>
+                    <w:rPr>
+                      <w:rFonts w:ascii="Segoe UI" w:eastAsia="Times New Roman" w:hAnsi="Segoe UI" w:cs="Segoe UI"/>
+                      <w:sz w:val="18"/>
+                      <w:szCs w:val="18"/>
+                      <w:lang w:val="en-US"/>
+                    </w:rPr>
+                  </w:pPr>
+                  <w:r>
+                    <w:rPr>
+                      <w:rFonts w:ascii="Segoe UI" w:eastAsia="Times New Roman" w:hAnsi="Segoe UI" w:cs="Segoe UI"/>
+                      <w:sz w:val="18"/>
+                      <w:szCs w:val="18"/>
+                      <w:lang w:val="en-US"/>
+                    </w:rPr>
+                    <w:t xml:space="preserve">Lead </w:t>
+                  </w:r>
+                  <w:r>
+                    <w:rPr>
+                      <w:rFonts w:ascii="Segoe UI" w:eastAsia="Times New Roman" w:hAnsi="Segoe UI" w:cs="Segoe UI"/>
+                      <w:sz w:val="18"/>
+                      <w:szCs w:val="18"/>
+                      <w:lang w:val="en-US"/>
+                    </w:rPr>
+                    <w:t>improviser</w:t>
+                  </w:r>
+                </w:p>
+              </w:tc>
+              <w:tc>
+                <w:tcPr>
+                  <w:tcW w:w="3420" w:type="dxa"/>
+                  <w:tcMar>
+                    <w:top w:w="15" w:type="dxa"/>
+                    <w:left w:w="75" w:type="dxa"/>
+                    <w:bottom w:w="15" w:type="dxa"/>
+                    <w:right w:w="75" w:type="dxa"/>
+                  </w:tcMar>
+                  <w:vAlign w:val="center"/>
+                  <w:hideMark/>
+                </w:tcPr>
+                <w:p>
+                  <w:pPr>
+                    <w:spacing w:before="0" w:line="300" w:lineRule="atLeast"/>
+                    <w:rPr>
+                      <w:rFonts w:ascii="Segoe UI" w:eastAsia="Times New Roman" w:hAnsi="Segoe UI" w:cs="Segoe UI"/>
+                      <w:sz w:val="18"/>
+                      <w:szCs w:val="18"/>
+                      <w:lang w:val="en-US"/>
+                    </w:rPr>
+                  </w:pPr>
+                  <w:r>
+                    <w:rPr>
+                      <w:rFonts w:ascii="Segoe UI" w:eastAsia="Times New Roman" w:hAnsi="Segoe UI" w:cs="Segoe UI"/>
+                      <w:sz w:val="18"/>
+                      <w:szCs w:val="18"/>
+                      <w:lang w:val="en-US"/>
+                    </w:rPr>
+                    <w:t>Kleiber Hall</w:t>
+                  </w:r>
+                </w:p>
+              </w:tc>
+            </w:tr>
+            <w:tr>
+              <w:trPr>
+                <w:trHeight w:val="591"/>
+              </w:trPr>
+              <w:tc>
+                <w:tcPr>
+                  <w:tcW w:w="1860" w:type="dxa"/>
+                  <w:tcMar>
+                    <w:top w:w="15" w:type="dxa"/>
+                    <w:left w:w="75" w:type="dxa"/>
+                    <w:bottom w:w="15" w:type="dxa"/>
+                    <w:right w:w="75" w:type="dxa"/>
+                  </w:tcMar>
+                  <w:vAlign w:val="center"/>
+                  <w:hideMark/>
+                </w:tcPr>
+                <w:p>
+                  <w:pPr>
+                    <w:spacing w:before="0" w:line="300" w:lineRule="atLeast"/>
+                    <w:rPr>
+                      <w:rFonts w:ascii="Segoe UI" w:eastAsia="Times New Roman" w:hAnsi="Segoe UI" w:cs="Segoe UI"/>
+                      <w:sz w:val="18"/>
+                      <w:szCs w:val="18"/>
+                      <w:lang w:val="en-US"/>
+                    </w:rPr>
+                  </w:pPr>
+                  <w:r>
+                    <w:rPr>
+                      <w:rFonts w:ascii="Segoe UI" w:eastAsia="Times New Roman" w:hAnsi="Segoe UI" w:cs="Segoe UI"/>
+                      <w:sz w:val="18"/>
+                      <w:szCs w:val="18"/>
+                      <w:lang w:val="en-US"/>
+                    </w:rPr>
+                    <w:t>Overcast</w:t>
+                  </w:r>
+                </w:p>
+              </w:tc>
+              <w:tc>
+                <w:tcPr>
+                  <w:tcW w:w="1620" w:type="dxa"/>
+                  <w:tcMar>
+                    <w:top w:w="15" w:type="dxa"/>
+                    <w:left w:w="75" w:type="dxa"/>
+                    <w:bottom w:w="15" w:type="dxa"/>
+                    <w:right w:w="75" w:type="dxa"/>
+                  </w:tcMar>
+                  <w:vAlign w:val="center"/>
+                  <w:hideMark/>
+                </w:tcPr>
+                <w:p>
+                  <w:pPr>
+                    <w:spacing w:before="0" w:line="300" w:lineRule="atLeast"/>
+                    <w:rPr>
+                      <w:rFonts w:ascii="Segoe UI" w:eastAsia="Times New Roman" w:hAnsi="Segoe UI" w:cs="Segoe UI"/>
+                      <w:sz w:val="18"/>
+                      <w:szCs w:val="18"/>
+                      <w:lang w:val="en-US"/>
+                    </w:rPr>
+                  </w:pPr>
+                  <w:r>
+                    <w:rPr>
+                      <w:rFonts w:ascii="Segoe UI" w:eastAsia="Times New Roman" w:hAnsi="Segoe UI" w:cs="Segoe UI"/>
+                      <w:sz w:val="18"/>
+                      <w:szCs w:val="18"/>
+                      <w:lang w:val="en-US"/>
+                    </w:rPr>
+                    <w:t>Lead Vocals</w:t>
+                  </w:r>
+                </w:p>
+              </w:tc>
+              <w:tc>
+                <w:tcPr>
+                  <w:tcW w:w="3420" w:type="dxa"/>
+                  <w:tcMar>
+                    <w:top w:w="15" w:type="dxa"/>
+                    <w:left w:w="75" w:type="dxa"/>
+                    <w:bottom w:w="15" w:type="dxa"/>
+                    <w:right w:w="75" w:type="dxa"/>
+                  </w:tcMar>
+                  <w:vAlign w:val="center"/>
+                  <w:hideMark/>
+                </w:tcPr>
+                <w:p>
+                  <w:pPr>
+                    <w:spacing w:before="0" w:line="300" w:lineRule="atLeast"/>
+                    <w:rPr>
+                      <w:rFonts w:ascii="Segoe UI" w:eastAsia="Times New Roman" w:hAnsi="Segoe UI" w:cs="Segoe UI"/>
+                      <w:sz w:val="18"/>
+                      <w:szCs w:val="18"/>
+                      <w:lang w:val="en-US"/>
+                    </w:rPr>
+                  </w:pPr>
+                  <w:r>
+                    <w:rPr>
+                      <w:rFonts w:ascii="Segoe UI" w:eastAsia="Times New Roman" w:hAnsi="Segoe UI" w:cs="Segoe UI"/>
+                      <w:sz w:val="18"/>
+                      <w:szCs w:val="18"/>
+                      <w:lang w:val="en-US"/>
+                    </w:rPr>
+                    <w:t>Shikshantar Amphitheater</w:t>
+                  </w:r>
+                </w:p>
+              </w:tc>
+            </w:tr>
+          </w:tbl>
           <w:p>
             <w:pPr>
               <w:pStyle w:val="Heading2"/>
@@ -1371,846 +2271,14 @@
               <w:widowControl w:val="0"/>
               <w:spacing w:before="320"/>
               <w:rPr>
-                <w:b w:val="0"/>
-                <w:sz w:val="20"/>
-                <w:szCs w:val="20"/>
-              </w:rPr>
-            </w:pPr>
-            <w:r>
-              <w:rPr>
-                <w:sz w:val="20"/>
-                <w:szCs w:val="20"/>
-              </w:rPr>
-              <w:t xml:space="preserve">Hella Mega Tour </w:t>
-            </w:r>
-            <w:r>
-              <w:rPr>
-                <w:b w:val="0"/>
-                <w:bCs/>
-                <w:i/>
-                <w:iCs/>
-                <w:sz w:val="20"/>
-                <w:szCs w:val="20"/>
-              </w:rPr>
-              <w:t>(</w:t>
-            </w:r>
-            <w:r>
-              <w:rPr>
-                <w:b w:val="0"/>
-                <w:bCs/>
-                <w:i/>
-                <w:iCs/>
-                <w:sz w:val="20"/>
-                <w:szCs w:val="20"/>
-              </w:rPr>
-              <w:t>concert</w:t>
-            </w:r>
-            <w:r>
-              <w:rPr>
-                <w:b w:val="0"/>
-                <w:bCs/>
-                <w:i/>
-                <w:iCs/>
-                <w:sz w:val="20"/>
-                <w:szCs w:val="20"/>
-              </w:rPr>
-              <w:t>)</w:t>
-            </w:r>
-            <w:r>
-              <w:rPr>
-                <w:b w:val="0"/>
-                <w:bCs/>
-                <w:i/>
-                <w:sz w:val="20"/>
-                <w:szCs w:val="20"/>
-              </w:rPr>
-              <w:t xml:space="preserve"> </w:t>
-            </w:r>
-            <w:r>
-              <w:rPr>
-                <w:sz w:val="20"/>
-                <w:szCs w:val="20"/>
-              </w:rPr>
-              <w:t xml:space="preserve">/ </w:t>
-            </w:r>
-            <w:r>
-              <w:rPr>
-                <w:b w:val="0"/>
-                <w:sz w:val="20"/>
-                <w:szCs w:val="20"/>
-              </w:rPr>
-              <w:t>Guest guitarist</w:t>
-            </w:r>
-          </w:p>
-          <w:p>
-            <w:pPr>
-              <w:pStyle w:val="Heading3"/>
-              <w:keepNext w:val="0"/>
-              <w:keepLines w:val="0"/>
-              <w:widowControl w:val="0"/>
-              <w:spacing w:before="0"/>
-              <w:rPr>
                 <w:sz w:val="16"/>
                 <w:szCs w:val="16"/>
               </w:rPr>
             </w:pPr>
-            <w:r>
-              <w:rPr>
-                <w:sz w:val="16"/>
-                <w:szCs w:val="16"/>
-              </w:rPr>
-              <w:t>2021, SEATTLE</w:t>
-            </w:r>
-          </w:p>
-          <w:p>
-            <w:pPr>
-              <w:widowControl w:val="0"/>
-              <w:spacing w:before="100" w:line="240" w:lineRule="auto"/>
-              <w:rPr>
-                <w:sz w:val="18"/>
-                <w:szCs w:val="18"/>
-              </w:rPr>
-            </w:pPr>
-            <w:r>
-              <w:rPr>
-                <w:sz w:val="18"/>
-                <w:szCs w:val="18"/>
-              </w:rPr>
-              <w:t>Played with Green Day for 40,000 people at T-Mobile Park</w:t>
-            </w:r>
-          </w:p>
-          <w:p>
-            <w:pPr>
-              <w:pStyle w:val="Heading2"/>
-              <w:keepNext w:val="0"/>
-              <w:keepLines w:val="0"/>
-              <w:widowControl w:val="0"/>
-              <w:spacing w:before="320"/>
-              <w:rPr>
-                <w:b w:val="0"/>
-                <w:sz w:val="20"/>
-                <w:szCs w:val="20"/>
-              </w:rPr>
-            </w:pPr>
-            <w:r>
-              <w:rPr>
-                <w:sz w:val="20"/>
-                <w:szCs w:val="20"/>
-              </w:rPr>
-              <w:t>Cherry Pie Comedy</w:t>
-            </w:r>
-            <w:r>
-              <w:rPr>
-                <w:sz w:val="20"/>
-                <w:szCs w:val="20"/>
-              </w:rPr>
-              <w:t xml:space="preserve"> </w:t>
-            </w:r>
-            <w:r>
-              <w:rPr>
-                <w:b w:val="0"/>
-                <w:bCs/>
-                <w:i/>
-                <w:iCs/>
-                <w:sz w:val="20"/>
-                <w:szCs w:val="20"/>
-              </w:rPr>
-              <w:t>(improv)</w:t>
-            </w:r>
-            <w:r>
-              <w:rPr>
-                <w:i/>
-                <w:sz w:val="20"/>
-                <w:szCs w:val="20"/>
-              </w:rPr>
-              <w:t xml:space="preserve"> </w:t>
-            </w:r>
-            <w:r>
-              <w:rPr>
-                <w:sz w:val="20"/>
-                <w:szCs w:val="20"/>
-              </w:rPr>
-              <w:t xml:space="preserve">/ </w:t>
-            </w:r>
-            <w:r>
-              <w:rPr>
-                <w:b w:val="0"/>
-                <w:sz w:val="20"/>
-                <w:szCs w:val="20"/>
-              </w:rPr>
-              <w:t>Lead performer</w:t>
-            </w:r>
-          </w:p>
-          <w:p>
-            <w:pPr>
-              <w:pStyle w:val="Heading3"/>
-              <w:keepNext w:val="0"/>
-              <w:keepLines w:val="0"/>
-              <w:widowControl w:val="0"/>
-              <w:spacing w:before="0"/>
-              <w:rPr>
-                <w:sz w:val="16"/>
-                <w:szCs w:val="16"/>
-              </w:rPr>
-            </w:pPr>
-            <w:r>
-              <w:rPr>
-                <w:sz w:val="16"/>
-                <w:szCs w:val="16"/>
-              </w:rPr>
-              <w:t>2018-2019, DAVIS</w:t>
-            </w:r>
-          </w:p>
-          <w:p>
-            <w:pPr>
-              <w:widowControl w:val="0"/>
-              <w:spacing w:before="100" w:line="240" w:lineRule="auto"/>
-              <w:rPr>
-                <w:sz w:val="18"/>
-                <w:szCs w:val="18"/>
-              </w:rPr>
-            </w:pPr>
-            <w:r>
-              <w:rPr>
-                <w:sz w:val="18"/>
-                <w:szCs w:val="18"/>
-              </w:rPr>
-              <w:t>Weekly shows with lots of social satire</w:t>
-            </w:r>
-          </w:p>
-          <w:p>
-            <w:pPr>
-              <w:pStyle w:val="Heading2"/>
-              <w:keepNext w:val="0"/>
-              <w:keepLines w:val="0"/>
-              <w:widowControl w:val="0"/>
-              <w:spacing w:before="320"/>
-              <w:rPr>
-                <w:b w:val="0"/>
-                <w:sz w:val="20"/>
-                <w:szCs w:val="20"/>
-              </w:rPr>
-            </w:pPr>
-            <w:r>
-              <w:rPr>
-                <w:sz w:val="20"/>
-                <w:szCs w:val="20"/>
-              </w:rPr>
-              <w:t xml:space="preserve">Pippin </w:t>
-            </w:r>
-            <w:r>
-              <w:rPr>
-                <w:b w:val="0"/>
-                <w:bCs/>
-                <w:i/>
-                <w:sz w:val="20"/>
-                <w:szCs w:val="20"/>
-              </w:rPr>
-              <w:t>(musical)</w:t>
-            </w:r>
-            <w:r>
-              <w:rPr>
-                <w:i/>
-                <w:sz w:val="20"/>
-                <w:szCs w:val="20"/>
-              </w:rPr>
-              <w:t xml:space="preserve"> </w:t>
-            </w:r>
-            <w:r>
-              <w:rPr>
-                <w:sz w:val="20"/>
-                <w:szCs w:val="20"/>
-              </w:rPr>
-              <w:t xml:space="preserve">/ </w:t>
-            </w:r>
-            <w:r>
-              <w:rPr>
-                <w:b w:val="0"/>
-                <w:sz w:val="20"/>
-                <w:szCs w:val="20"/>
-              </w:rPr>
-              <w:t>Lewis</w:t>
-            </w:r>
-          </w:p>
-          <w:p>
-            <w:pPr>
-              <w:pStyle w:val="Heading3"/>
-              <w:keepNext w:val="0"/>
-              <w:keepLines w:val="0"/>
-              <w:widowControl w:val="0"/>
-              <w:spacing w:before="0"/>
-              <w:rPr>
-                <w:sz w:val="16"/>
-                <w:szCs w:val="16"/>
-              </w:rPr>
-            </w:pPr>
-            <w:bookmarkStart w:id="7" w:name="_px69saogpsv4" w:colFirst="0" w:colLast="0"/>
-            <w:bookmarkEnd w:id="7"/>
-            <w:r>
-              <w:rPr>
-                <w:sz w:val="16"/>
-                <w:szCs w:val="16"/>
-              </w:rPr>
-              <w:t>2018, DAVIS</w:t>
-            </w:r>
-          </w:p>
-          <w:p>
-            <w:pPr>
-              <w:widowControl w:val="0"/>
-              <w:spacing w:before="100" w:line="240" w:lineRule="auto"/>
-              <w:rPr>
-                <w:sz w:val="18"/>
-                <w:szCs w:val="18"/>
-              </w:rPr>
-            </w:pPr>
-            <w:r>
-              <w:rPr>
-                <w:sz w:val="18"/>
-                <w:szCs w:val="18"/>
-              </w:rPr>
-              <w:t>Supporting lead, h</w:t>
-            </w:r>
-            <w:r>
-              <w:rPr>
-                <w:sz w:val="18"/>
-                <w:szCs w:val="18"/>
-              </w:rPr>
-              <w:t>ighly physical role involving swordplay</w:t>
-            </w:r>
-            <w:r>
-              <w:rPr>
-                <w:sz w:val="18"/>
-                <w:szCs w:val="18"/>
-              </w:rPr>
-              <w:t>/</w:t>
-            </w:r>
-            <w:r>
-              <w:rPr>
-                <w:sz w:val="18"/>
-                <w:szCs w:val="18"/>
-              </w:rPr>
-              <w:t>wrestling</w:t>
-            </w:r>
-            <w:r>
-              <w:rPr>
-                <w:sz w:val="18"/>
-                <w:szCs w:val="18"/>
-              </w:rPr>
-              <w:t>/</w:t>
-            </w:r>
-            <w:r>
-              <w:rPr>
-                <w:sz w:val="18"/>
-                <w:szCs w:val="18"/>
-              </w:rPr>
-              <w:t>lifts</w:t>
-            </w:r>
-          </w:p>
-          <w:p>
-            <w:pPr>
-              <w:pStyle w:val="Heading2"/>
-              <w:keepNext w:val="0"/>
-              <w:keepLines w:val="0"/>
-              <w:widowControl w:val="0"/>
-              <w:spacing w:before="320"/>
-              <w:rPr>
-                <w:b w:val="0"/>
-                <w:sz w:val="20"/>
-                <w:szCs w:val="20"/>
-              </w:rPr>
-            </w:pPr>
-            <w:bookmarkStart w:id="8" w:name="_kq43xobp9ql0" w:colFirst="0" w:colLast="0"/>
-            <w:bookmarkEnd w:id="8"/>
-            <w:r>
-              <w:rPr>
-                <w:sz w:val="20"/>
-                <w:szCs w:val="20"/>
-              </w:rPr>
-              <w:t xml:space="preserve">Heathers </w:t>
-            </w:r>
-            <w:r>
-              <w:rPr>
-                <w:b w:val="0"/>
-                <w:bCs/>
-                <w:i/>
-                <w:sz w:val="20"/>
-                <w:szCs w:val="20"/>
-              </w:rPr>
-              <w:t>(musical)</w:t>
-            </w:r>
-            <w:r>
-              <w:rPr>
-                <w:i/>
-                <w:sz w:val="20"/>
-                <w:szCs w:val="20"/>
-              </w:rPr>
-              <w:t xml:space="preserve"> </w:t>
-            </w:r>
-            <w:r>
-              <w:rPr>
-                <w:sz w:val="20"/>
-                <w:szCs w:val="20"/>
-              </w:rPr>
-              <w:t xml:space="preserve">/ </w:t>
-            </w:r>
-            <w:r>
-              <w:rPr>
-                <w:b w:val="0"/>
-                <w:sz w:val="20"/>
-                <w:szCs w:val="20"/>
-              </w:rPr>
-              <w:t>Ram</w:t>
-            </w:r>
-          </w:p>
-          <w:p>
-            <w:pPr>
-              <w:pStyle w:val="Heading3"/>
-              <w:keepNext w:val="0"/>
-              <w:keepLines w:val="0"/>
-              <w:widowControl w:val="0"/>
-              <w:spacing w:before="0"/>
-              <w:rPr>
-                <w:sz w:val="16"/>
-                <w:szCs w:val="16"/>
-              </w:rPr>
-            </w:pPr>
-            <w:bookmarkStart w:id="9" w:name="_ss48mth6k59f" w:colFirst="0" w:colLast="0"/>
-            <w:bookmarkEnd w:id="9"/>
-            <w:r>
-              <w:rPr>
-                <w:sz w:val="16"/>
-                <w:szCs w:val="16"/>
-              </w:rPr>
-              <w:t>2018, DAVIS</w:t>
-            </w:r>
-          </w:p>
-          <w:p>
-            <w:pPr>
-              <w:pStyle w:val="Heading2"/>
-              <w:keepNext w:val="0"/>
-              <w:keepLines w:val="0"/>
-              <w:widowControl w:val="0"/>
-              <w:spacing w:before="320"/>
-              <w:rPr>
-                <w:b w:val="0"/>
-                <w:sz w:val="20"/>
-                <w:szCs w:val="20"/>
-              </w:rPr>
-            </w:pPr>
-            <w:r>
-              <w:rPr>
-                <w:sz w:val="20"/>
-                <w:szCs w:val="20"/>
-              </w:rPr>
-              <w:t>Swimmers</w:t>
-            </w:r>
-            <w:r>
-              <w:rPr>
-                <w:sz w:val="20"/>
-                <w:szCs w:val="20"/>
-              </w:rPr>
-              <w:t xml:space="preserve"> </w:t>
-            </w:r>
-            <w:r>
-              <w:rPr>
-                <w:b w:val="0"/>
-                <w:bCs/>
-                <w:i/>
-                <w:sz w:val="20"/>
-                <w:szCs w:val="20"/>
-              </w:rPr>
-              <w:t>(</w:t>
-            </w:r>
-            <w:r>
-              <w:rPr>
-                <w:b w:val="0"/>
-                <w:bCs/>
-                <w:i/>
-                <w:sz w:val="20"/>
-                <w:szCs w:val="20"/>
-              </w:rPr>
-              <w:t>play</w:t>
-            </w:r>
-            <w:r>
-              <w:rPr>
-                <w:b w:val="0"/>
-                <w:bCs/>
-                <w:i/>
-                <w:sz w:val="20"/>
-                <w:szCs w:val="20"/>
-              </w:rPr>
-              <w:t>)</w:t>
-            </w:r>
-            <w:r>
-              <w:rPr>
-                <w:i/>
-                <w:sz w:val="20"/>
-                <w:szCs w:val="20"/>
-              </w:rPr>
-              <w:t xml:space="preserve"> </w:t>
-            </w:r>
-            <w:r>
-              <w:rPr>
-                <w:sz w:val="20"/>
-                <w:szCs w:val="20"/>
-              </w:rPr>
-              <w:t xml:space="preserve">/ </w:t>
-            </w:r>
-            <w:r>
-              <w:rPr>
-                <w:b w:val="0"/>
-                <w:sz w:val="20"/>
-                <w:szCs w:val="20"/>
-              </w:rPr>
-              <w:t>Randy</w:t>
-            </w:r>
-          </w:p>
-          <w:p>
-            <w:pPr>
-              <w:pStyle w:val="Heading3"/>
-              <w:keepNext w:val="0"/>
-              <w:keepLines w:val="0"/>
-              <w:widowControl w:val="0"/>
-              <w:spacing w:before="0"/>
-              <w:rPr>
-                <w:sz w:val="16"/>
-                <w:szCs w:val="16"/>
-              </w:rPr>
-            </w:pPr>
-            <w:r>
-              <w:rPr>
-                <w:sz w:val="16"/>
-                <w:szCs w:val="16"/>
-              </w:rPr>
-              <w:t>2018, DAVIS</w:t>
-            </w:r>
-          </w:p>
-          <w:p>
-            <w:pPr>
-              <w:widowControl w:val="0"/>
-              <w:spacing w:before="100" w:line="240" w:lineRule="auto"/>
-              <w:rPr>
-                <w:b/>
-                <w:sz w:val="20"/>
-                <w:szCs w:val="20"/>
-              </w:rPr>
-            </w:pPr>
-          </w:p>
-          <w:p>
-            <w:pPr>
-              <w:widowControl w:val="0"/>
-              <w:spacing w:before="100" w:line="240" w:lineRule="auto"/>
-              <w:rPr>
-                <w:sz w:val="20"/>
-                <w:szCs w:val="20"/>
-              </w:rPr>
-            </w:pPr>
-            <w:r>
-              <w:rPr>
-                <w:b/>
-                <w:sz w:val="20"/>
-                <w:szCs w:val="20"/>
-              </w:rPr>
-              <w:t xml:space="preserve">Studio 301’s Miscast Revue </w:t>
-            </w:r>
-            <w:r>
-              <w:rPr>
-                <w:bCs/>
-                <w:i/>
-                <w:sz w:val="20"/>
-                <w:szCs w:val="20"/>
-              </w:rPr>
-              <w:t>(</w:t>
-            </w:r>
-            <w:r>
-              <w:rPr>
-                <w:bCs/>
-                <w:i/>
-                <w:sz w:val="20"/>
-                <w:szCs w:val="20"/>
-              </w:rPr>
-              <w:t xml:space="preserve">musical </w:t>
-            </w:r>
-            <w:r>
-              <w:rPr>
-                <w:bCs/>
-                <w:i/>
-                <w:sz w:val="20"/>
-                <w:szCs w:val="20"/>
-              </w:rPr>
-              <w:t>revue)</w:t>
-            </w:r>
-            <w:r>
-              <w:rPr>
-                <w:b/>
-                <w:i/>
-                <w:sz w:val="20"/>
-                <w:szCs w:val="20"/>
-              </w:rPr>
-              <w:t xml:space="preserve"> </w:t>
-            </w:r>
-            <w:r>
-              <w:rPr>
-                <w:b/>
-                <w:sz w:val="20"/>
-                <w:szCs w:val="20"/>
-              </w:rPr>
-              <w:t xml:space="preserve">/ </w:t>
-            </w:r>
-            <w:r>
-              <w:rPr>
-                <w:sz w:val="20"/>
-                <w:szCs w:val="20"/>
-              </w:rPr>
-              <w:t xml:space="preserve">Helene </w:t>
-            </w:r>
-            <w:proofErr w:type="spellStart"/>
-            <w:r>
-              <w:rPr>
-                <w:sz w:val="20"/>
-                <w:szCs w:val="20"/>
-              </w:rPr>
-              <w:t>Kuragin</w:t>
-            </w:r>
-            <w:proofErr w:type="spellEnd"/>
-          </w:p>
-          <w:p>
-            <w:pPr>
-              <w:pStyle w:val="Heading3"/>
-              <w:keepNext w:val="0"/>
-              <w:keepLines w:val="0"/>
-              <w:widowControl w:val="0"/>
-              <w:spacing w:before="0"/>
-              <w:rPr>
-                <w:sz w:val="16"/>
-                <w:szCs w:val="16"/>
-              </w:rPr>
-            </w:pPr>
-            <w:bookmarkStart w:id="10" w:name="_lc7v685zug72" w:colFirst="0" w:colLast="0"/>
-            <w:bookmarkEnd w:id="10"/>
-            <w:r>
-              <w:rPr>
-                <w:sz w:val="16"/>
-                <w:szCs w:val="16"/>
-              </w:rPr>
-              <w:t>2017, DAVIS</w:t>
-            </w:r>
-          </w:p>
-          <w:p>
-            <w:pPr>
-              <w:pStyle w:val="Heading2"/>
-              <w:keepNext w:val="0"/>
-              <w:keepLines w:val="0"/>
-              <w:widowControl w:val="0"/>
-              <w:spacing w:before="320"/>
-              <w:rPr>
-                <w:b w:val="0"/>
-                <w:sz w:val="20"/>
-                <w:szCs w:val="20"/>
-              </w:rPr>
-            </w:pPr>
-            <w:bookmarkStart w:id="11" w:name="_y1q60llsp3ln" w:colFirst="0" w:colLast="0"/>
-            <w:bookmarkStart w:id="12" w:name="_jx2g99olagu3" w:colFirst="0" w:colLast="0"/>
-            <w:bookmarkEnd w:id="11"/>
-            <w:bookmarkEnd w:id="12"/>
-            <w:r>
-              <w:rPr>
-                <w:sz w:val="20"/>
-                <w:szCs w:val="20"/>
-              </w:rPr>
-              <w:t xml:space="preserve">Overcast </w:t>
-            </w:r>
-            <w:r>
-              <w:rPr>
-                <w:b w:val="0"/>
-                <w:bCs/>
-                <w:i/>
-                <w:sz w:val="20"/>
-                <w:szCs w:val="20"/>
-              </w:rPr>
-              <w:t>(band)</w:t>
-            </w:r>
-            <w:r>
-              <w:rPr>
-                <w:i/>
-                <w:sz w:val="20"/>
-                <w:szCs w:val="20"/>
-              </w:rPr>
-              <w:t xml:space="preserve"> </w:t>
-            </w:r>
-            <w:r>
-              <w:rPr>
-                <w:sz w:val="20"/>
-                <w:szCs w:val="20"/>
-              </w:rPr>
-              <w:t xml:space="preserve">/ </w:t>
-            </w:r>
-            <w:r>
-              <w:rPr>
-                <w:b w:val="0"/>
-                <w:sz w:val="20"/>
-                <w:szCs w:val="20"/>
-              </w:rPr>
-              <w:t>Lead Vocals &amp; Rhythm Guitar</w:t>
-            </w:r>
-          </w:p>
-          <w:p>
-            <w:pPr>
-              <w:pStyle w:val="Heading3"/>
-              <w:keepNext w:val="0"/>
-              <w:keepLines w:val="0"/>
-              <w:widowControl w:val="0"/>
-              <w:spacing w:before="0"/>
-              <w:rPr>
-                <w:sz w:val="16"/>
-                <w:szCs w:val="16"/>
-              </w:rPr>
-            </w:pPr>
-            <w:bookmarkStart w:id="13" w:name="_qapvr1v5dben" w:colFirst="0" w:colLast="0"/>
-            <w:bookmarkEnd w:id="13"/>
-            <w:r>
-              <w:rPr>
-                <w:sz w:val="16"/>
-                <w:szCs w:val="16"/>
-              </w:rPr>
-              <w:t xml:space="preserve">2013 - </w:t>
-            </w:r>
-            <w:r>
-              <w:rPr>
-                <w:sz w:val="16"/>
-                <w:szCs w:val="16"/>
-              </w:rPr>
-              <w:t>201</w:t>
-            </w:r>
-            <w:r>
-              <w:rPr>
-                <w:sz w:val="16"/>
-                <w:szCs w:val="16"/>
-              </w:rPr>
-              <w:t>6</w:t>
-            </w:r>
-            <w:r>
-              <w:rPr>
-                <w:sz w:val="16"/>
-                <w:szCs w:val="16"/>
-              </w:rPr>
-              <w:t>, NEW</w:t>
-            </w:r>
-            <w:r>
-              <w:rPr>
-                <w:sz w:val="16"/>
-                <w:szCs w:val="16"/>
-              </w:rPr>
-              <w:t xml:space="preserve"> DELHI</w:t>
-            </w:r>
-          </w:p>
-          <w:p>
-            <w:pPr>
-              <w:pStyle w:val="Heading2"/>
-              <w:keepNext w:val="0"/>
-              <w:keepLines w:val="0"/>
-              <w:widowControl w:val="0"/>
-              <w:spacing w:before="320"/>
-              <w:rPr>
-                <w:b w:val="0"/>
-                <w:sz w:val="20"/>
-                <w:szCs w:val="20"/>
-              </w:rPr>
-            </w:pPr>
-            <w:bookmarkStart w:id="14" w:name="_bzmuwmfhy523" w:colFirst="0" w:colLast="0"/>
-            <w:bookmarkEnd w:id="14"/>
-            <w:r>
-              <w:rPr>
-                <w:sz w:val="20"/>
-                <w:szCs w:val="20"/>
-              </w:rPr>
-              <w:t xml:space="preserve">The Sneeze </w:t>
-            </w:r>
-            <w:r>
-              <w:rPr>
-                <w:b w:val="0"/>
-                <w:bCs/>
-                <w:i/>
-                <w:sz w:val="20"/>
-                <w:szCs w:val="20"/>
-              </w:rPr>
-              <w:t>(play)</w:t>
-            </w:r>
-            <w:r>
-              <w:rPr>
-                <w:i/>
-                <w:sz w:val="20"/>
-                <w:szCs w:val="20"/>
-              </w:rPr>
-              <w:t xml:space="preserve"> </w:t>
-            </w:r>
-            <w:r>
-              <w:rPr>
-                <w:sz w:val="20"/>
-                <w:szCs w:val="20"/>
-              </w:rPr>
-              <w:t xml:space="preserve">/ </w:t>
-            </w:r>
-            <w:proofErr w:type="spellStart"/>
-            <w:r>
-              <w:rPr>
-                <w:b w:val="0"/>
-                <w:sz w:val="20"/>
-                <w:szCs w:val="20"/>
-              </w:rPr>
-              <w:t>Cherdyakov</w:t>
-            </w:r>
-            <w:proofErr w:type="spellEnd"/>
-          </w:p>
-          <w:p>
-            <w:pPr>
-              <w:pStyle w:val="Heading3"/>
-              <w:keepNext w:val="0"/>
-              <w:keepLines w:val="0"/>
-              <w:widowControl w:val="0"/>
-              <w:spacing w:before="0"/>
-              <w:rPr>
-                <w:sz w:val="16"/>
-                <w:szCs w:val="16"/>
-              </w:rPr>
-            </w:pPr>
-            <w:bookmarkStart w:id="15" w:name="_aoj1792hs637" w:colFirst="0" w:colLast="0"/>
-            <w:bookmarkEnd w:id="15"/>
-            <w:r>
-              <w:rPr>
-                <w:sz w:val="16"/>
-                <w:szCs w:val="16"/>
-              </w:rPr>
-              <w:t>2012, NEW DELHI</w:t>
-            </w:r>
           </w:p>
         </w:tc>
       </w:tr>
     </w:tbl>
-    <w:p>
-      <w:pPr>
-        <w:pBdr>
-          <w:top w:val="nil"/>
-          <w:left w:val="nil"/>
-          <w:bottom w:val="nil"/>
-          <w:right w:val="nil"/>
-          <w:between w:val="nil"/>
-        </w:pBdr>
-        <w:spacing w:before="0"/>
-      </w:pPr>
-    </w:p>
-    <w:p>
-      <w:pPr>
-        <w:pBdr>
-          <w:top w:val="nil"/>
-          <w:left w:val="nil"/>
-          <w:bottom w:val="nil"/>
-          <w:right w:val="nil"/>
-          <w:between w:val="nil"/>
-        </w:pBdr>
-        <w:spacing w:before="0"/>
-      </w:pPr>
-    </w:p>
     <w:p>
       <w:pPr>
         <w:pBdr>
@@ -2226,6 +2294,7 @@
         <w:rPr>
           <w:noProof/>
         </w:rPr>
+        <w:lastRenderedPageBreak/>
         <w:drawing>
           <wp:inline distT="0" distB="0" distL="0" distR="0" wp14:anchorId="5222593C" wp14:editId="5AEE2046">
             <wp:extent cx="6393180" cy="7995285"/>
@@ -2914,6 +2983,23 @@
       </w:tblCellMar>
     </w:tblPr>
   </w:style>
+  <w:style w:type="paragraph" w:styleId="NormalWeb">
+    <w:name w:val="Normal (Web)"/>
+    <w:basedOn w:val="Normal"/>
+    <w:uiPriority w:val="99"/>
+    <w:semiHidden/>
+    <w:unhideWhenUsed/>
+    <w:rsid w:val="00112595"/>
+    <w:pPr>
+      <w:spacing w:before="100" w:beforeAutospacing="1" w:after="100" w:afterAutospacing="1" w:line="240" w:lineRule="auto"/>
+    </w:pPr>
+    <w:rPr>
+      <w:rFonts w:ascii="Times New Roman" w:eastAsia="Times New Roman" w:hAnsi="Times New Roman" w:cs="Times New Roman"/>
+      <w:sz w:val="24"/>
+      <w:szCs w:val="24"/>
+      <w:lang w:val="en-US"/>
+    </w:rPr>
+  </w:style>
 </w:styles>
 </file>
 

</xml_diff>

<commit_message>
updated w cut video and SBC
</commit_message>
<xml_diff>
--- a/files/Abhay Sawhney Theater Resume.docx
+++ b/files/Abhay Sawhney Theater Resume.docx
@@ -1632,28 +1632,25 @@
                     <w:right w:w="75" w:type="dxa"/>
                   </w:tcMar>
                   <w:vAlign w:val="center"/>
-                  <w:hideMark/>
-                </w:tcPr>
-                <w:p>
-                  <w:pPr>
-                    <w:spacing w:before="0" w:line="300" w:lineRule="atLeast"/>
-                    <w:rPr>
-                      <w:rFonts w:ascii="Segoe UI" w:eastAsia="Times New Roman" w:hAnsi="Segoe UI" w:cs="Segoe UI"/>
-                      <w:sz w:val="18"/>
-                      <w:szCs w:val="18"/>
-                      <w:lang w:val="en-US"/>
-                    </w:rPr>
-                  </w:pPr>
-                  <w:bookmarkStart w:id="5" w:name="_qapvr1v5dben" w:colFirst="0" w:colLast="0"/>
-                  <w:bookmarkEnd w:id="5"/>
-                  <w:r>
-                    <w:rPr>
-                      <w:rFonts w:ascii="Segoe UI" w:eastAsia="Times New Roman" w:hAnsi="Segoe UI" w:cs="Segoe UI"/>
-                      <w:sz w:val="18"/>
-                      <w:szCs w:val="18"/>
-                      <w:lang w:val="en-US"/>
-                    </w:rPr>
-                    <w:t>Fun &amp; Flirty</w:t>
+                </w:tcPr>
+                <w:p>
+                  <w:pPr>
+                    <w:spacing w:before="0" w:line="300" w:lineRule="atLeast"/>
+                    <w:rPr>
+                      <w:rFonts w:ascii="Segoe UI" w:eastAsia="Times New Roman" w:hAnsi="Segoe UI" w:cs="Segoe UI"/>
+                      <w:sz w:val="18"/>
+                      <w:szCs w:val="18"/>
+                      <w:lang w:val="en-US"/>
+                    </w:rPr>
+                  </w:pPr>
+                  <w:r>
+                    <w:rPr>
+                      <w:rFonts w:ascii="Segoe UI" w:eastAsia="Times New Roman" w:hAnsi="Segoe UI" w:cs="Segoe UI"/>
+                      <w:sz w:val="18"/>
+                      <w:szCs w:val="18"/>
+                      <w:lang w:val="en-US"/>
+                    </w:rPr>
+                    <w:t>24 Hour Dating Show</w:t>
                   </w:r>
                 </w:p>
               </w:tc>
@@ -1667,26 +1664,25 @@
                     <w:right w:w="75" w:type="dxa"/>
                   </w:tcMar>
                   <w:vAlign w:val="center"/>
-                  <w:hideMark/>
-                </w:tcPr>
-                <w:p>
-                  <w:pPr>
-                    <w:spacing w:before="0" w:line="300" w:lineRule="atLeast"/>
-                    <w:rPr>
-                      <w:rFonts w:ascii="Segoe UI" w:eastAsia="Times New Roman" w:hAnsi="Segoe UI" w:cs="Segoe UI"/>
-                      <w:sz w:val="18"/>
-                      <w:szCs w:val="18"/>
-                      <w:lang w:val="en-US"/>
-                    </w:rPr>
-                  </w:pPr>
-                  <w:r>
-                    <w:rPr>
-                      <w:rFonts w:ascii="Segoe UI" w:eastAsia="Times New Roman" w:hAnsi="Segoe UI" w:cs="Segoe UI"/>
-                      <w:sz w:val="18"/>
-                      <w:szCs w:val="18"/>
-                      <w:lang w:val="en-US"/>
-                    </w:rPr>
-                    <w:t>Standup comic</w:t>
+                </w:tcPr>
+                <w:p>
+                  <w:pPr>
+                    <w:spacing w:before="0" w:line="300" w:lineRule="atLeast"/>
+                    <w:rPr>
+                      <w:rFonts w:ascii="Segoe UI" w:eastAsia="Times New Roman" w:hAnsi="Segoe UI" w:cs="Segoe UI"/>
+                      <w:sz w:val="18"/>
+                      <w:szCs w:val="18"/>
+                      <w:lang w:val="en-US"/>
+                    </w:rPr>
+                  </w:pPr>
+                  <w:r>
+                    <w:rPr>
+                      <w:rFonts w:ascii="Segoe UI" w:eastAsia="Times New Roman" w:hAnsi="Segoe UI" w:cs="Segoe UI"/>
+                      <w:sz w:val="18"/>
+                      <w:szCs w:val="18"/>
+                      <w:lang w:val="en-US"/>
+                    </w:rPr>
+                    <w:t>Winner</w:t>
                   </w:r>
                 </w:p>
               </w:tc>
@@ -1700,26 +1696,25 @@
                     <w:right w:w="75" w:type="dxa"/>
                   </w:tcMar>
                   <w:vAlign w:val="center"/>
-                  <w:hideMark/>
-                </w:tcPr>
-                <w:p>
-                  <w:pPr>
-                    <w:spacing w:before="0" w:line="300" w:lineRule="atLeast"/>
-                    <w:rPr>
-                      <w:rFonts w:ascii="Segoe UI" w:eastAsia="Times New Roman" w:hAnsi="Segoe UI" w:cs="Segoe UI"/>
-                      <w:sz w:val="18"/>
-                      <w:szCs w:val="18"/>
-                      <w:lang w:val="en-US"/>
-                    </w:rPr>
-                  </w:pPr>
-                  <w:r>
-                    <w:rPr>
-                      <w:rFonts w:ascii="Segoe UI" w:eastAsia="Times New Roman" w:hAnsi="Segoe UI" w:cs="Segoe UI"/>
-                      <w:sz w:val="18"/>
-                      <w:szCs w:val="18"/>
-                      <w:lang w:val="en-US"/>
-                    </w:rPr>
-                    <w:t>Comedy/Bar, Zahnae Aquino</w:t>
+                </w:tcPr>
+                <w:p>
+                  <w:pPr>
+                    <w:spacing w:before="0" w:line="300" w:lineRule="atLeast"/>
+                    <w:rPr>
+                      <w:rFonts w:ascii="Segoe UI" w:eastAsia="Times New Roman" w:hAnsi="Segoe UI" w:cs="Segoe UI"/>
+                      <w:sz w:val="18"/>
+                      <w:szCs w:val="18"/>
+                      <w:lang w:val="en-US"/>
+                    </w:rPr>
+                  </w:pPr>
+                  <w:r>
+                    <w:rPr>
+                      <w:rFonts w:ascii="Segoe UI" w:eastAsia="Times New Roman" w:hAnsi="Segoe UI" w:cs="Segoe UI"/>
+                      <w:sz w:val="18"/>
+                      <w:szCs w:val="18"/>
+                      <w:lang w:val="en-US"/>
+                    </w:rPr>
+                    <w:t>Cut, Blaine Ludy</w:t>
                   </w:r>
                 </w:p>
               </w:tc>
@@ -1757,7 +1752,7 @@
                       <w:szCs w:val="18"/>
                       <w:lang w:val="en-US"/>
                     </w:rPr>
-                    <w:t>Infamous Tour</w:t>
+                    <w:t>Fun &amp; Flirty</w:t>
                   </w:r>
                 </w:p>
               </w:tc>
@@ -1790,7 +1785,7 @@
                       <w:szCs w:val="18"/>
                       <w:lang w:val="en-US"/>
                     </w:rPr>
-                    <w:t>Guest Vocalist</w:t>
+                    <w:t>Standup comic</w:t>
                   </w:r>
                 </w:p>
               </w:tc>
@@ -1823,7 +1818,7 @@
                       <w:szCs w:val="18"/>
                       <w:lang w:val="en-US"/>
                     </w:rPr>
-                    <w:t>Moore Theater, Andrew Schulz</w:t>
+                    <w:t>Comedy/Bar, Zahnae Aquino</w:t>
                   </w:r>
                 </w:p>
               </w:tc>
@@ -1842,26 +1837,25 @@
                     <w:right w:w="75" w:type="dxa"/>
                   </w:tcMar>
                   <w:vAlign w:val="center"/>
-                  <w:hideMark/>
-                </w:tcPr>
-                <w:p>
-                  <w:pPr>
-                    <w:spacing w:before="0" w:line="300" w:lineRule="atLeast"/>
-                    <w:rPr>
-                      <w:rFonts w:ascii="Segoe UI" w:eastAsia="Times New Roman" w:hAnsi="Segoe UI" w:cs="Segoe UI"/>
-                      <w:sz w:val="18"/>
-                      <w:szCs w:val="18"/>
-                      <w:lang w:val="en-US"/>
-                    </w:rPr>
-                  </w:pPr>
-                  <w:r>
-                    <w:rPr>
-                      <w:rFonts w:ascii="Segoe UI" w:eastAsia="Times New Roman" w:hAnsi="Segoe UI" w:cs="Segoe UI"/>
-                      <w:sz w:val="18"/>
-                      <w:szCs w:val="18"/>
-                      <w:lang w:val="en-US"/>
-                    </w:rPr>
-                    <w:t>Azure Year-in-review</w:t>
+                </w:tcPr>
+                <w:p>
+                  <w:pPr>
+                    <w:spacing w:before="0" w:line="300" w:lineRule="atLeast"/>
+                    <w:rPr>
+                      <w:rFonts w:ascii="Segoe UI" w:eastAsia="Times New Roman" w:hAnsi="Segoe UI" w:cs="Segoe UI"/>
+                      <w:sz w:val="18"/>
+                      <w:szCs w:val="18"/>
+                      <w:lang w:val="en-US"/>
+                    </w:rPr>
+                  </w:pPr>
+                  <w:r>
+                    <w:rPr>
+                      <w:rFonts w:ascii="Segoe UI" w:eastAsia="Times New Roman" w:hAnsi="Segoe UI" w:cs="Segoe UI"/>
+                      <w:sz w:val="18"/>
+                      <w:szCs w:val="18"/>
+                      <w:lang w:val="en-US"/>
+                    </w:rPr>
+                    <w:t>SBC season 7</w:t>
                   </w:r>
                 </w:p>
               </w:tc>
@@ -1875,26 +1869,25 @@
                     <w:right w:w="75" w:type="dxa"/>
                   </w:tcMar>
                   <w:vAlign w:val="center"/>
-                  <w:hideMark/>
-                </w:tcPr>
-                <w:p>
-                  <w:pPr>
-                    <w:spacing w:before="0" w:line="300" w:lineRule="atLeast"/>
-                    <w:rPr>
-                      <w:rFonts w:ascii="Segoe UI" w:eastAsia="Times New Roman" w:hAnsi="Segoe UI" w:cs="Segoe UI"/>
-                      <w:sz w:val="18"/>
-                      <w:szCs w:val="18"/>
-                      <w:lang w:val="en-US"/>
-                    </w:rPr>
-                  </w:pPr>
-                  <w:r>
-                    <w:rPr>
-                      <w:rFonts w:ascii="Segoe UI" w:eastAsia="Times New Roman" w:hAnsi="Segoe UI" w:cs="Segoe UI"/>
-                      <w:sz w:val="18"/>
-                      <w:szCs w:val="18"/>
-                      <w:lang w:val="en-US"/>
-                    </w:rPr>
-                    <w:t>Lead dancer</w:t>
+                </w:tcPr>
+                <w:p>
+                  <w:pPr>
+                    <w:spacing w:before="0" w:line="300" w:lineRule="atLeast"/>
+                    <w:rPr>
+                      <w:rFonts w:ascii="Segoe UI" w:eastAsia="Times New Roman" w:hAnsi="Segoe UI" w:cs="Segoe UI"/>
+                      <w:sz w:val="18"/>
+                      <w:szCs w:val="18"/>
+                      <w:lang w:val="en-US"/>
+                    </w:rPr>
+                  </w:pPr>
+                  <w:r>
+                    <w:rPr>
+                      <w:rFonts w:ascii="Segoe UI" w:eastAsia="Times New Roman" w:hAnsi="Segoe UI" w:cs="Segoe UI"/>
+                      <w:sz w:val="18"/>
+                      <w:szCs w:val="18"/>
+                      <w:lang w:val="en-US"/>
+                    </w:rPr>
+                    <w:t>Self</w:t>
                   </w:r>
                 </w:p>
               </w:tc>
@@ -1908,35 +1901,25 @@
                     <w:right w:w="75" w:type="dxa"/>
                   </w:tcMar>
                   <w:vAlign w:val="center"/>
-                  <w:hideMark/>
-                </w:tcPr>
-                <w:p>
-                  <w:pPr>
-                    <w:spacing w:before="0" w:line="300" w:lineRule="atLeast"/>
-                    <w:rPr>
-                      <w:rFonts w:ascii="Segoe UI" w:eastAsia="Times New Roman" w:hAnsi="Segoe UI" w:cs="Segoe UI"/>
-                      <w:sz w:val="18"/>
-                      <w:szCs w:val="18"/>
-                      <w:lang w:val="en-US"/>
-                    </w:rPr>
-                  </w:pPr>
-                  <w:r>
-                    <w:rPr>
-                      <w:rFonts w:ascii="Segoe UI" w:eastAsia="Times New Roman" w:hAnsi="Segoe UI" w:cs="Segoe UI"/>
-                      <w:sz w:val="18"/>
-                      <w:szCs w:val="18"/>
-                      <w:lang w:val="en-US"/>
-                    </w:rPr>
-                    <w:t>Music video</w:t>
-                  </w:r>
-                  <w:r>
-                    <w:rPr>
-                      <w:rFonts w:ascii="Segoe UI" w:eastAsia="Times New Roman" w:hAnsi="Segoe UI" w:cs="Segoe UI"/>
-                      <w:sz w:val="18"/>
-                      <w:szCs w:val="18"/>
-                      <w:lang w:val="en-US"/>
-                    </w:rPr>
-                    <w:t>, Anna Matuszewski</w:t>
+                </w:tcPr>
+                <w:p>
+                  <w:pPr>
+                    <w:spacing w:before="0" w:line="300" w:lineRule="atLeast"/>
+                    <w:rPr>
+                      <w:rFonts w:ascii="Segoe UI" w:eastAsia="Times New Roman" w:hAnsi="Segoe UI" w:cs="Segoe UI"/>
+                      <w:sz w:val="18"/>
+                      <w:szCs w:val="18"/>
+                      <w:lang w:val="en-US"/>
+                    </w:rPr>
+                  </w:pPr>
+                  <w:r>
+                    <w:rPr>
+                      <w:rFonts w:ascii="Segoe UI" w:eastAsia="Times New Roman" w:hAnsi="Segoe UI" w:cs="Segoe UI"/>
+                      <w:sz w:val="18"/>
+                      <w:szCs w:val="18"/>
+                      <w:lang w:val="en-US"/>
+                    </w:rPr>
+                    <w:t>Digital series, Jesus Perez</w:t>
                   </w:r>
                 </w:p>
               </w:tc>
@@ -1974,7 +1957,7 @@
                       <w:szCs w:val="18"/>
                       <w:lang w:val="en-US"/>
                     </w:rPr>
-                    <w:t>Hella Mega Tour</w:t>
+                    <w:t>Infamous Tour</w:t>
                   </w:r>
                 </w:p>
               </w:tc>
@@ -2007,7 +1990,7 @@
                       <w:szCs w:val="18"/>
                       <w:lang w:val="en-US"/>
                     </w:rPr>
-                    <w:t>Guest guitarist</w:t>
+                    <w:t>Guest Vocalist</w:t>
                   </w:r>
                 </w:p>
               </w:tc>
@@ -2040,7 +2023,7 @@
                       <w:szCs w:val="18"/>
                       <w:lang w:val="en-US"/>
                     </w:rPr>
-                    <w:t>T-Mobile Park, Green Day</w:t>
+                    <w:t>Moore Theater, Andrew Schulz</w:t>
                   </w:r>
                 </w:p>
               </w:tc>
@@ -2078,7 +2061,7 @@
                       <w:szCs w:val="18"/>
                       <w:lang w:val="en-US"/>
                     </w:rPr>
-                    <w:t>Cherry Pie Comedy</w:t>
+                    <w:t>Azure Year-in-review</w:t>
                   </w:r>
                 </w:p>
               </w:tc>
@@ -2111,16 +2094,7 @@
                       <w:szCs w:val="18"/>
                       <w:lang w:val="en-US"/>
                     </w:rPr>
-                    <w:t xml:space="preserve">Lead </w:t>
-                  </w:r>
-                  <w:r>
-                    <w:rPr>
-                      <w:rFonts w:ascii="Segoe UI" w:eastAsia="Times New Roman" w:hAnsi="Segoe UI" w:cs="Segoe UI"/>
-                      <w:sz w:val="18"/>
-                      <w:szCs w:val="18"/>
-                      <w:lang w:val="en-US"/>
-                    </w:rPr>
-                    <w:t>improviser</w:t>
+                    <w:t>Lead dancer</w:t>
                   </w:r>
                 </w:p>
               </w:tc>
@@ -2153,7 +2127,16 @@
                       <w:szCs w:val="18"/>
                       <w:lang w:val="en-US"/>
                     </w:rPr>
-                    <w:t>Kleiber Hall</w:t>
+                    <w:t>Music video</w:t>
+                  </w:r>
+                  <w:r>
+                    <w:rPr>
+                      <w:rFonts w:ascii="Segoe UI" w:eastAsia="Times New Roman" w:hAnsi="Segoe UI" w:cs="Segoe UI"/>
+                      <w:sz w:val="18"/>
+                      <w:szCs w:val="18"/>
+                      <w:lang w:val="en-US"/>
+                    </w:rPr>
+                    <w:t>, Anna Matuszewski</w:t>
                   </w:r>
                 </w:p>
               </w:tc>
@@ -2191,6 +2174,223 @@
                       <w:szCs w:val="18"/>
                       <w:lang w:val="en-US"/>
                     </w:rPr>
+                    <w:t>Hella Mega Tour</w:t>
+                  </w:r>
+                </w:p>
+              </w:tc>
+              <w:tc>
+                <w:tcPr>
+                  <w:tcW w:w="1620" w:type="dxa"/>
+                  <w:tcMar>
+                    <w:top w:w="15" w:type="dxa"/>
+                    <w:left w:w="75" w:type="dxa"/>
+                    <w:bottom w:w="15" w:type="dxa"/>
+                    <w:right w:w="75" w:type="dxa"/>
+                  </w:tcMar>
+                  <w:vAlign w:val="center"/>
+                  <w:hideMark/>
+                </w:tcPr>
+                <w:p>
+                  <w:pPr>
+                    <w:spacing w:before="0" w:line="300" w:lineRule="atLeast"/>
+                    <w:rPr>
+                      <w:rFonts w:ascii="Segoe UI" w:eastAsia="Times New Roman" w:hAnsi="Segoe UI" w:cs="Segoe UI"/>
+                      <w:sz w:val="18"/>
+                      <w:szCs w:val="18"/>
+                      <w:lang w:val="en-US"/>
+                    </w:rPr>
+                  </w:pPr>
+                  <w:r>
+                    <w:rPr>
+                      <w:rFonts w:ascii="Segoe UI" w:eastAsia="Times New Roman" w:hAnsi="Segoe UI" w:cs="Segoe UI"/>
+                      <w:sz w:val="18"/>
+                      <w:szCs w:val="18"/>
+                      <w:lang w:val="en-US"/>
+                    </w:rPr>
+                    <w:t>Guest guitarist</w:t>
+                  </w:r>
+                </w:p>
+              </w:tc>
+              <w:tc>
+                <w:tcPr>
+                  <w:tcW w:w="3420" w:type="dxa"/>
+                  <w:tcMar>
+                    <w:top w:w="15" w:type="dxa"/>
+                    <w:left w:w="75" w:type="dxa"/>
+                    <w:bottom w:w="15" w:type="dxa"/>
+                    <w:right w:w="75" w:type="dxa"/>
+                  </w:tcMar>
+                  <w:vAlign w:val="center"/>
+                  <w:hideMark/>
+                </w:tcPr>
+                <w:p>
+                  <w:pPr>
+                    <w:spacing w:before="0" w:line="300" w:lineRule="atLeast"/>
+                    <w:rPr>
+                      <w:rFonts w:ascii="Segoe UI" w:eastAsia="Times New Roman" w:hAnsi="Segoe UI" w:cs="Segoe UI"/>
+                      <w:sz w:val="18"/>
+                      <w:szCs w:val="18"/>
+                      <w:lang w:val="en-US"/>
+                    </w:rPr>
+                  </w:pPr>
+                  <w:r>
+                    <w:rPr>
+                      <w:rFonts w:ascii="Segoe UI" w:eastAsia="Times New Roman" w:hAnsi="Segoe UI" w:cs="Segoe UI"/>
+                      <w:sz w:val="18"/>
+                      <w:szCs w:val="18"/>
+                      <w:lang w:val="en-US"/>
+                    </w:rPr>
+                    <w:t>T-Mobile Park, Green Day</w:t>
+                  </w:r>
+                </w:p>
+              </w:tc>
+            </w:tr>
+            <w:tr>
+              <w:trPr>
+                <w:trHeight w:val="591"/>
+              </w:trPr>
+              <w:tc>
+                <w:tcPr>
+                  <w:tcW w:w="1860" w:type="dxa"/>
+                  <w:tcMar>
+                    <w:top w:w="15" w:type="dxa"/>
+                    <w:left w:w="75" w:type="dxa"/>
+                    <w:bottom w:w="15" w:type="dxa"/>
+                    <w:right w:w="75" w:type="dxa"/>
+                  </w:tcMar>
+                  <w:vAlign w:val="center"/>
+                  <w:hideMark/>
+                </w:tcPr>
+                <w:p>
+                  <w:pPr>
+                    <w:spacing w:before="0" w:line="300" w:lineRule="atLeast"/>
+                    <w:rPr>
+                      <w:rFonts w:ascii="Segoe UI" w:eastAsia="Times New Roman" w:hAnsi="Segoe UI" w:cs="Segoe UI"/>
+                      <w:sz w:val="18"/>
+                      <w:szCs w:val="18"/>
+                      <w:lang w:val="en-US"/>
+                    </w:rPr>
+                  </w:pPr>
+                  <w:r>
+                    <w:rPr>
+                      <w:rFonts w:ascii="Segoe UI" w:eastAsia="Times New Roman" w:hAnsi="Segoe UI" w:cs="Segoe UI"/>
+                      <w:sz w:val="18"/>
+                      <w:szCs w:val="18"/>
+                      <w:lang w:val="en-US"/>
+                    </w:rPr>
+                    <w:t>Cherry Pie Comedy</w:t>
+                  </w:r>
+                </w:p>
+              </w:tc>
+              <w:tc>
+                <w:tcPr>
+                  <w:tcW w:w="1620" w:type="dxa"/>
+                  <w:tcMar>
+                    <w:top w:w="15" w:type="dxa"/>
+                    <w:left w:w="75" w:type="dxa"/>
+                    <w:bottom w:w="15" w:type="dxa"/>
+                    <w:right w:w="75" w:type="dxa"/>
+                  </w:tcMar>
+                  <w:vAlign w:val="center"/>
+                  <w:hideMark/>
+                </w:tcPr>
+                <w:p>
+                  <w:pPr>
+                    <w:spacing w:before="0" w:line="300" w:lineRule="atLeast"/>
+                    <w:rPr>
+                      <w:rFonts w:ascii="Segoe UI" w:eastAsia="Times New Roman" w:hAnsi="Segoe UI" w:cs="Segoe UI"/>
+                      <w:sz w:val="18"/>
+                      <w:szCs w:val="18"/>
+                      <w:lang w:val="en-US"/>
+                    </w:rPr>
+                  </w:pPr>
+                  <w:r>
+                    <w:rPr>
+                      <w:rFonts w:ascii="Segoe UI" w:eastAsia="Times New Roman" w:hAnsi="Segoe UI" w:cs="Segoe UI"/>
+                      <w:sz w:val="18"/>
+                      <w:szCs w:val="18"/>
+                      <w:lang w:val="en-US"/>
+                    </w:rPr>
+                    <w:t xml:space="preserve">Lead </w:t>
+                  </w:r>
+                  <w:r>
+                    <w:rPr>
+                      <w:rFonts w:ascii="Segoe UI" w:eastAsia="Times New Roman" w:hAnsi="Segoe UI" w:cs="Segoe UI"/>
+                      <w:sz w:val="18"/>
+                      <w:szCs w:val="18"/>
+                      <w:lang w:val="en-US"/>
+                    </w:rPr>
+                    <w:t>improviser</w:t>
+                  </w:r>
+                </w:p>
+              </w:tc>
+              <w:tc>
+                <w:tcPr>
+                  <w:tcW w:w="3420" w:type="dxa"/>
+                  <w:tcMar>
+                    <w:top w:w="15" w:type="dxa"/>
+                    <w:left w:w="75" w:type="dxa"/>
+                    <w:bottom w:w="15" w:type="dxa"/>
+                    <w:right w:w="75" w:type="dxa"/>
+                  </w:tcMar>
+                  <w:vAlign w:val="center"/>
+                  <w:hideMark/>
+                </w:tcPr>
+                <w:p>
+                  <w:pPr>
+                    <w:spacing w:before="0" w:line="300" w:lineRule="atLeast"/>
+                    <w:rPr>
+                      <w:rFonts w:ascii="Segoe UI" w:eastAsia="Times New Roman" w:hAnsi="Segoe UI" w:cs="Segoe UI"/>
+                      <w:sz w:val="18"/>
+                      <w:szCs w:val="18"/>
+                      <w:lang w:val="en-US"/>
+                    </w:rPr>
+                  </w:pPr>
+                  <w:r>
+                    <w:rPr>
+                      <w:rFonts w:ascii="Segoe UI" w:eastAsia="Times New Roman" w:hAnsi="Segoe UI" w:cs="Segoe UI"/>
+                      <w:sz w:val="18"/>
+                      <w:szCs w:val="18"/>
+                      <w:lang w:val="en-US"/>
+                    </w:rPr>
+                    <w:t>Kleiber Hall</w:t>
+                  </w:r>
+                </w:p>
+              </w:tc>
+            </w:tr>
+            <w:tr>
+              <w:trPr>
+                <w:trHeight w:val="591"/>
+              </w:trPr>
+              <w:tc>
+                <w:tcPr>
+                  <w:tcW w:w="1860" w:type="dxa"/>
+                  <w:tcMar>
+                    <w:top w:w="15" w:type="dxa"/>
+                    <w:left w:w="75" w:type="dxa"/>
+                    <w:bottom w:w="15" w:type="dxa"/>
+                    <w:right w:w="75" w:type="dxa"/>
+                  </w:tcMar>
+                  <w:vAlign w:val="center"/>
+                  <w:hideMark/>
+                </w:tcPr>
+                <w:p>
+                  <w:pPr>
+                    <w:spacing w:before="0" w:line="300" w:lineRule="atLeast"/>
+                    <w:rPr>
+                      <w:rFonts w:ascii="Segoe UI" w:eastAsia="Times New Roman" w:hAnsi="Segoe UI" w:cs="Segoe UI"/>
+                      <w:sz w:val="18"/>
+                      <w:szCs w:val="18"/>
+                      <w:lang w:val="en-US"/>
+                    </w:rPr>
+                  </w:pPr>
+                  <w:r>
+                    <w:rPr>
+                      <w:rFonts w:ascii="Segoe UI" w:eastAsia="Times New Roman" w:hAnsi="Segoe UI" w:cs="Segoe UI"/>
+                      <w:sz w:val="18"/>
+                      <w:szCs w:val="18"/>
+                      <w:lang w:val="en-US"/>
+                    </w:rPr>
                     <w:t>Overcast</w:t>
                   </w:r>
                 </w:p>
@@ -2279,100 +2479,6 @@
         </w:tc>
       </w:tr>
     </w:tbl>
-    <w:p>
-      <w:pPr>
-        <w:pBdr>
-          <w:top w:val="nil"/>
-          <w:left w:val="nil"/>
-          <w:bottom w:val="nil"/>
-          <w:right w:val="nil"/>
-          <w:between w:val="nil"/>
-        </w:pBdr>
-        <w:spacing w:before="0"/>
-      </w:pPr>
-      <w:r>
-        <w:rPr>
-          <w:noProof/>
-        </w:rPr>
-        <w:lastRenderedPageBreak/>
-        <w:drawing>
-          <wp:inline distT="0" distB="0" distL="0" distR="0" wp14:anchorId="5222593C" wp14:editId="5AEE2046">
-            <wp:extent cx="6393180" cy="7995285"/>
-            <wp:effectExtent l="0" t="0" r="7620" b="5715"/>
-            <wp:docPr id="6" name="Picture 6"/>
-            <wp:cNvGraphicFramePr>
-              <a:graphicFrameLocks xmlns:a="http://schemas.openxmlformats.org/drawingml/2006/main" noChangeAspect="1"/>
-            </wp:cNvGraphicFramePr>
-            <a:graphic xmlns:a="http://schemas.openxmlformats.org/drawingml/2006/main">
-              <a:graphicData uri="http://schemas.openxmlformats.org/drawingml/2006/picture">
-                <pic:pic xmlns:pic="http://schemas.openxmlformats.org/drawingml/2006/picture">
-                  <pic:nvPicPr>
-                    <pic:cNvPr id="0" name="Picture 3"/>
-                    <pic:cNvPicPr>
-                      <a:picLocks noChangeAspect="1" noChangeArrowheads="1"/>
-                    </pic:cNvPicPr>
-                  </pic:nvPicPr>
-                  <pic:blipFill>
-                    <a:blip r:embed="rId6" cstate="print">
-                      <a:extLst>
-                        <a:ext uri="{28A0092B-C50C-407E-A947-70E740481C1C}">
-                          <a14:useLocalDpi xmlns:a14="http://schemas.microsoft.com/office/drawing/2010/main" val="0"/>
-                        </a:ext>
-                      </a:extLst>
-                    </a:blip>
-                    <a:srcRect/>
-                    <a:stretch>
-                      <a:fillRect/>
-                    </a:stretch>
-                  </pic:blipFill>
-                  <pic:spPr bwMode="auto">
-                    <a:xfrm>
-                      <a:off x="0" y="0"/>
-                      <a:ext cx="6393180" cy="7995285"/>
-                    </a:xfrm>
-                    <a:prstGeom prst="rect">
-                      <a:avLst/>
-                    </a:prstGeom>
-                    <a:noFill/>
-                    <a:ln>
-                      <a:noFill/>
-                    </a:ln>
-                  </pic:spPr>
-                </pic:pic>
-              </a:graphicData>
-            </a:graphic>
-          </wp:inline>
-        </w:drawing>
-      </w:r>
-    </w:p>
-    <w:p>
-      <w:pPr>
-        <w:pStyle w:val="Heading1"/>
-        <w:keepNext w:val="0"/>
-        <w:keepLines w:val="0"/>
-        <w:widowControl w:val="0"/>
-        <w:pBdr>
-          <w:top w:val="nil"/>
-          <w:left w:val="nil"/>
-          <w:bottom w:val="nil"/>
-          <w:right w:val="nil"/>
-          <w:between w:val="nil"/>
-        </w:pBdr>
-        <w:spacing w:before="120"/>
-        <w:jc w:val="center"/>
-        <w:rPr>
-          <w:sz w:val="48"/>
-          <w:szCs w:val="48"/>
-        </w:rPr>
-      </w:pPr>
-      <w:r>
-        <w:rPr>
-          <w:sz w:val="48"/>
-          <w:szCs w:val="48"/>
-        </w:rPr>
-        <w:t>Abhay Manu Sawhney</w:t>
-      </w:r>
-    </w:p>
     <w:p>
       <w:pPr>
         <w:pBdr>

</xml_diff>